<commit_message>
fixed polling issue with reader
</commit_message>
<xml_diff>
--- a/miller_lab_5.docx
+++ b/miller_lab_5.docx
@@ -357,7 +357,31 @@
           <w:sz w:val="24"/>
           <w:szCs w:val="24"/>
         </w:rPr>
-        <w:t xml:space="preserve"> to be able to read data at any time since its asynchronous. In addition, 3</w:t>
+        <w:t xml:space="preserve"> to be able to read data at any time since </w:t>
+      </w:r>
+      <w:proofErr w:type="gramStart"/>
+      <w:r>
+        <w:rPr>
+          <w:rFonts w:ascii="Times New Roman" w:hAnsi="Times New Roman" w:cs="Times New Roman"/>
+          <w:b/>
+          <w:bCs/>
+          <w:color w:val="FF0000"/>
+          <w:sz w:val="24"/>
+          <w:szCs w:val="24"/>
+        </w:rPr>
+        <w:t>its</w:t>
+      </w:r>
+      <w:proofErr w:type="gramEnd"/>
+      <w:r>
+        <w:rPr>
+          <w:rFonts w:ascii="Times New Roman" w:hAnsi="Times New Roman" w:cs="Times New Roman"/>
+          <w:b/>
+          <w:bCs/>
+          <w:color w:val="FF0000"/>
+          <w:sz w:val="24"/>
+          <w:szCs w:val="24"/>
+        </w:rPr>
+        <w:t xml:space="preserve"> asynchronous. In addition, 3</w:t>
       </w:r>
       <w:r>
         <w:rPr>
@@ -1035,6 +1059,7 @@
         <w:rPr>
           <w:rFonts w:ascii="Times New Roman" w:hAnsi="Times New Roman" w:cs="Times New Roman"/>
           <w:b/>
+          <w:noProof/>
           <w:sz w:val="32"/>
         </w:rPr>
         <w:drawing>
@@ -1490,6 +1515,7 @@
         <w:rPr>
           <w:rStyle w:val="Strong"/>
           <w:rFonts w:ascii="Times New Roman" w:hAnsi="Times New Roman" w:cs="Times New Roman"/>
+          <w:noProof/>
           <w:sz w:val="28"/>
         </w:rPr>
         <w:drawing>
@@ -1636,10 +1662,10 @@
           <w:sz w:val="32"/>
         </w:rPr>
         <w:drawing>
-          <wp:inline distT="0" distB="0" distL="0" distR="0" wp14:anchorId="5C4B88FF" wp14:editId="57810E7F">
-            <wp:extent cx="6949440" cy="6347460"/>
-            <wp:effectExtent l="0" t="0" r="3810" b="0"/>
-            <wp:docPr id="73601283" name="Picture 1" descr="A picture containing text, diagram, plan, parallel&#10;&#10;Description automatically generated"/>
+          <wp:inline distT="0" distB="0" distL="0" distR="0" wp14:anchorId="205A0525" wp14:editId="38841C35">
+            <wp:extent cx="6516009" cy="5077534"/>
+            <wp:effectExtent l="0" t="0" r="0" b="8890"/>
+            <wp:docPr id="369398428" name="Picture 1" descr="A picture containing text, diagram, plan, parallel&#10;&#10;Description automatically generated"/>
             <wp:cNvGraphicFramePr>
               <a:graphicFrameLocks xmlns:a="http://schemas.openxmlformats.org/drawingml/2006/main" noChangeAspect="1"/>
             </wp:cNvGraphicFramePr>
@@ -1647,7 +1673,7 @@
               <a:graphicData uri="http://schemas.openxmlformats.org/drawingml/2006/picture">
                 <pic:pic xmlns:pic="http://schemas.openxmlformats.org/drawingml/2006/picture">
                   <pic:nvPicPr>
-                    <pic:cNvPr id="73601283" name="Picture 1" descr="A picture containing text, diagram, plan, parallel&#10;&#10;Description automatically generated"/>
+                    <pic:cNvPr id="369398428" name="Picture 1" descr="A picture containing text, diagram, plan, parallel&#10;&#10;Description automatically generated"/>
                     <pic:cNvPicPr/>
                   </pic:nvPicPr>
                   <pic:blipFill>
@@ -1659,7 +1685,7 @@
                   <pic:spPr>
                     <a:xfrm>
                       <a:off x="0" y="0"/>
-                      <a:ext cx="6949440" cy="6347460"/>
+                      <a:ext cx="6516009" cy="5077534"/>
                     </a:xfrm>
                     <a:prstGeom prst="rect">
                       <a:avLst/>
@@ -1707,23 +1733,7 @@
           <w:rFonts w:ascii="Times New Roman" w:hAnsi="Times New Roman" w:cs="Times New Roman"/>
           <w:sz w:val="28"/>
         </w:rPr>
-        <w:t>Flowchart for “lab5_</w:t>
-      </w:r>
-      <w:r>
-        <w:rPr>
-          <w:rStyle w:val="Strong"/>
-          <w:rFonts w:ascii="Times New Roman" w:hAnsi="Times New Roman" w:cs="Times New Roman"/>
-          <w:sz w:val="28"/>
-        </w:rPr>
-        <w:t>5</w:t>
-      </w:r>
-      <w:r>
-        <w:rPr>
-          <w:rStyle w:val="Strong"/>
-          <w:rFonts w:ascii="Times New Roman" w:hAnsi="Times New Roman" w:cs="Times New Roman"/>
-          <w:sz w:val="28"/>
-        </w:rPr>
-        <w:t>.asm”</w:t>
+        <w:t>Flowchart for “lab5_5.asm”</w:t>
       </w:r>
     </w:p>
     <w:p>
@@ -1761,6 +1771,50 @@
     </w:p>
     <w:p>
       <w:pPr>
+        <w:spacing w:line="259" w:lineRule="auto"/>
+        <w:jc w:val="center"/>
+        <w:rPr>
+          <w:rFonts w:ascii="Times New Roman" w:hAnsi="Times New Roman" w:cs="Times New Roman"/>
+          <w:b/>
+          <w:sz w:val="32"/>
+        </w:rPr>
+      </w:pPr>
+    </w:p>
+    <w:p>
+      <w:pPr>
+        <w:spacing w:line="259" w:lineRule="auto"/>
+        <w:jc w:val="center"/>
+        <w:rPr>
+          <w:rFonts w:ascii="Times New Roman" w:hAnsi="Times New Roman" w:cs="Times New Roman"/>
+          <w:b/>
+          <w:sz w:val="32"/>
+        </w:rPr>
+      </w:pPr>
+    </w:p>
+    <w:p>
+      <w:pPr>
+        <w:spacing w:line="259" w:lineRule="auto"/>
+        <w:jc w:val="center"/>
+        <w:rPr>
+          <w:rFonts w:ascii="Times New Roman" w:hAnsi="Times New Roman" w:cs="Times New Roman"/>
+          <w:b/>
+          <w:sz w:val="32"/>
+        </w:rPr>
+      </w:pPr>
+    </w:p>
+    <w:p>
+      <w:pPr>
+        <w:spacing w:line="259" w:lineRule="auto"/>
+        <w:jc w:val="center"/>
+        <w:rPr>
+          <w:rFonts w:ascii="Times New Roman" w:hAnsi="Times New Roman" w:cs="Times New Roman"/>
+          <w:b/>
+          <w:sz w:val="32"/>
+        </w:rPr>
+      </w:pPr>
+    </w:p>
+    <w:p>
+      <w:pPr>
         <w:rPr>
           <w:rStyle w:val="Strong"/>
           <w:rFonts w:ascii="Times New Roman" w:hAnsi="Times New Roman" w:cs="Times New Roman"/>
@@ -1796,24 +1850,6 @@
     </w:p>
     <w:p>
       <w:pPr>
-        <w:rPr>
-          <w:rFonts w:ascii="Times New Roman" w:hAnsi="Times New Roman" w:cs="Times New Roman"/>
-          <w:b/>
-          <w:sz w:val="32"/>
-        </w:rPr>
-      </w:pPr>
-    </w:p>
-    <w:p>
-      <w:pPr>
-        <w:rPr>
-          <w:rStyle w:val="Strong"/>
-          <w:rFonts w:ascii="Times New Roman" w:hAnsi="Times New Roman" w:cs="Times New Roman"/>
-          <w:sz w:val="28"/>
-        </w:rPr>
-      </w:pPr>
-    </w:p>
-    <w:p>
-      <w:pPr>
         <w:spacing w:line="259" w:lineRule="auto"/>
         <w:jc w:val="center"/>
         <w:rPr>
@@ -1822,6 +1858,48 @@
           <w:sz w:val="32"/>
         </w:rPr>
       </w:pPr>
+      <w:r>
+        <w:rPr>
+          <w:rFonts w:ascii="Times New Roman" w:hAnsi="Times New Roman" w:cs="Times New Roman"/>
+          <w:b/>
+          <w:sz w:val="32"/>
+        </w:rPr>
+        <w:drawing>
+          <wp:inline distT="0" distB="0" distL="0" distR="0" wp14:anchorId="41D1B267" wp14:editId="2CB24992">
+            <wp:extent cx="6949440" cy="4898390"/>
+            <wp:effectExtent l="0" t="0" r="3810" b="0"/>
+            <wp:docPr id="2088553846" name="Picture 1" descr="A picture containing text, diagram, plan, technical drawing&#10;&#10;Description automatically generated"/>
+            <wp:cNvGraphicFramePr>
+              <a:graphicFrameLocks xmlns:a="http://schemas.openxmlformats.org/drawingml/2006/main" noChangeAspect="1"/>
+            </wp:cNvGraphicFramePr>
+            <a:graphic xmlns:a="http://schemas.openxmlformats.org/drawingml/2006/main">
+              <a:graphicData uri="http://schemas.openxmlformats.org/drawingml/2006/picture">
+                <pic:pic xmlns:pic="http://schemas.openxmlformats.org/drawingml/2006/picture">
+                  <pic:nvPicPr>
+                    <pic:cNvPr id="2088553846" name="Picture 1" descr="A picture containing text, diagram, plan, technical drawing&#10;&#10;Description automatically generated"/>
+                    <pic:cNvPicPr/>
+                  </pic:nvPicPr>
+                  <pic:blipFill>
+                    <a:blip r:embed="rId13"/>
+                    <a:stretch>
+                      <a:fillRect/>
+                    </a:stretch>
+                  </pic:blipFill>
+                  <pic:spPr>
+                    <a:xfrm>
+                      <a:off x="0" y="0"/>
+                      <a:ext cx="6949440" cy="4898390"/>
+                    </a:xfrm>
+                    <a:prstGeom prst="rect">
+                      <a:avLst/>
+                    </a:prstGeom>
+                  </pic:spPr>
+                </pic:pic>
+              </a:graphicData>
+            </a:graphic>
+          </wp:inline>
+        </w:drawing>
+      </w:r>
     </w:p>
     <w:p>
       <w:pPr>
@@ -1830,9 +1908,28 @@
         <w:rPr>
           <w:rFonts w:ascii="Times New Roman" w:hAnsi="Times New Roman" w:cs="Times New Roman"/>
           <w:b/>
-          <w:sz w:val="32"/>
-        </w:rPr>
-      </w:pPr>
+          <w:sz w:val="28"/>
+          <w:szCs w:val="28"/>
+        </w:rPr>
+      </w:pPr>
+      <w:r>
+        <w:rPr>
+          <w:rFonts w:ascii="Times New Roman" w:hAnsi="Times New Roman" w:cs="Times New Roman"/>
+          <w:b/>
+          <w:sz w:val="28"/>
+          <w:szCs w:val="28"/>
+        </w:rPr>
+        <w:t>Figure 7:</w:t>
+      </w:r>
+      <w:r>
+        <w:rPr>
+          <w:rFonts w:ascii="Times New Roman" w:hAnsi="Times New Roman" w:cs="Times New Roman"/>
+          <w:b/>
+          <w:sz w:val="28"/>
+          <w:szCs w:val="28"/>
+        </w:rPr>
+        <w:t xml:space="preserve"> Flowchart for “lab5_6.asm”</w:t>
+      </w:r>
     </w:p>
     <w:p>
       <w:pPr>
@@ -2045,6 +2142,17 @@
     </w:p>
     <w:p>
       <w:pPr>
+        <w:spacing w:line="259" w:lineRule="auto"/>
+        <w:jc w:val="center"/>
+        <w:rPr>
+          <w:rFonts w:ascii="Times New Roman" w:hAnsi="Times New Roman" w:cs="Times New Roman"/>
+          <w:b/>
+          <w:sz w:val="32"/>
+        </w:rPr>
+      </w:pPr>
+    </w:p>
+    <w:p>
+      <w:pPr>
         <w:rPr>
           <w:rStyle w:val="Strong"/>
           <w:rFonts w:ascii="Times New Roman" w:hAnsi="Times New Roman" w:cs="Times New Roman"/>
@@ -2066,7 +2174,6 @@
           <w:rFonts w:ascii="Times New Roman" w:hAnsi="Times New Roman" w:cs="Times New Roman"/>
           <w:sz w:val="28"/>
         </w:rPr>
-        <w:lastRenderedPageBreak/>
         <w:t xml:space="preserve">SECTION </w:t>
       </w:r>
       <w:r>
@@ -11388,171 +11495,6 @@
           <w:highlight w:val="white"/>
         </w:rPr>
       </w:pPr>
-    </w:p>
-    <w:p>
-      <w:pPr>
-        <w:autoSpaceDE w:val="0"/>
-        <w:autoSpaceDN w:val="0"/>
-        <w:adjustRightInd w:val="0"/>
-        <w:spacing w:after="0" w:line="240" w:lineRule="auto"/>
-        <w:rPr>
-          <w:rFonts w:ascii="Consolas" w:hAnsi="Consolas" w:cs="Consolas"/>
-          <w:color w:val="000000"/>
-          <w:sz w:val="19"/>
-          <w:szCs w:val="19"/>
-          <w:highlight w:val="white"/>
-        </w:rPr>
-      </w:pPr>
-    </w:p>
-    <w:p>
-      <w:pPr>
-        <w:autoSpaceDE w:val="0"/>
-        <w:autoSpaceDN w:val="0"/>
-        <w:adjustRightInd w:val="0"/>
-        <w:spacing w:after="0" w:line="240" w:lineRule="auto"/>
-        <w:rPr>
-          <w:rFonts w:ascii="Consolas" w:hAnsi="Consolas" w:cs="Consolas"/>
-          <w:color w:val="000000"/>
-          <w:sz w:val="19"/>
-          <w:szCs w:val="19"/>
-          <w:highlight w:val="white"/>
-        </w:rPr>
-      </w:pPr>
-    </w:p>
-    <w:p>
-      <w:pPr>
-        <w:autoSpaceDE w:val="0"/>
-        <w:autoSpaceDN w:val="0"/>
-        <w:adjustRightInd w:val="0"/>
-        <w:spacing w:after="0" w:line="240" w:lineRule="auto"/>
-        <w:rPr>
-          <w:rFonts w:ascii="Consolas" w:hAnsi="Consolas" w:cs="Consolas"/>
-          <w:color w:val="000000"/>
-          <w:sz w:val="19"/>
-          <w:szCs w:val="19"/>
-          <w:highlight w:val="white"/>
-        </w:rPr>
-      </w:pPr>
-    </w:p>
-    <w:p>
-      <w:pPr>
-        <w:autoSpaceDE w:val="0"/>
-        <w:autoSpaceDN w:val="0"/>
-        <w:adjustRightInd w:val="0"/>
-        <w:spacing w:after="0" w:line="240" w:lineRule="auto"/>
-        <w:rPr>
-          <w:rFonts w:ascii="Consolas" w:hAnsi="Consolas" w:cs="Consolas"/>
-          <w:color w:val="000000"/>
-          <w:sz w:val="19"/>
-          <w:szCs w:val="19"/>
-          <w:highlight w:val="white"/>
-        </w:rPr>
-      </w:pPr>
-    </w:p>
-    <w:p>
-      <w:pPr>
-        <w:autoSpaceDE w:val="0"/>
-        <w:autoSpaceDN w:val="0"/>
-        <w:adjustRightInd w:val="0"/>
-        <w:spacing w:after="0" w:line="240" w:lineRule="auto"/>
-        <w:rPr>
-          <w:rFonts w:ascii="Consolas" w:hAnsi="Consolas" w:cs="Consolas"/>
-          <w:color w:val="000000"/>
-          <w:sz w:val="19"/>
-          <w:szCs w:val="19"/>
-          <w:highlight w:val="white"/>
-        </w:rPr>
-      </w:pPr>
-    </w:p>
-    <w:p>
-      <w:pPr>
-        <w:autoSpaceDE w:val="0"/>
-        <w:autoSpaceDN w:val="0"/>
-        <w:adjustRightInd w:val="0"/>
-        <w:spacing w:after="0" w:line="240" w:lineRule="auto"/>
-        <w:rPr>
-          <w:rFonts w:ascii="Consolas" w:hAnsi="Consolas" w:cs="Consolas"/>
-          <w:color w:val="000000"/>
-          <w:sz w:val="19"/>
-          <w:szCs w:val="19"/>
-          <w:highlight w:val="white"/>
-        </w:rPr>
-      </w:pPr>
-    </w:p>
-    <w:p>
-      <w:pPr>
-        <w:autoSpaceDE w:val="0"/>
-        <w:autoSpaceDN w:val="0"/>
-        <w:adjustRightInd w:val="0"/>
-        <w:spacing w:after="0" w:line="240" w:lineRule="auto"/>
-        <w:rPr>
-          <w:rFonts w:ascii="Consolas" w:hAnsi="Consolas" w:cs="Consolas"/>
-          <w:color w:val="000000"/>
-          <w:sz w:val="19"/>
-          <w:szCs w:val="19"/>
-          <w:highlight w:val="white"/>
-        </w:rPr>
-      </w:pPr>
-    </w:p>
-    <w:p>
-      <w:pPr>
-        <w:autoSpaceDE w:val="0"/>
-        <w:autoSpaceDN w:val="0"/>
-        <w:adjustRightInd w:val="0"/>
-        <w:spacing w:after="0" w:line="240" w:lineRule="auto"/>
-        <w:rPr>
-          <w:rFonts w:ascii="Consolas" w:hAnsi="Consolas" w:cs="Consolas"/>
-          <w:color w:val="000000"/>
-          <w:sz w:val="19"/>
-          <w:szCs w:val="19"/>
-          <w:highlight w:val="white"/>
-        </w:rPr>
-      </w:pPr>
-    </w:p>
-    <w:p>
-      <w:pPr>
-        <w:autoSpaceDE w:val="0"/>
-        <w:autoSpaceDN w:val="0"/>
-        <w:adjustRightInd w:val="0"/>
-        <w:spacing w:after="0" w:line="240" w:lineRule="auto"/>
-        <w:rPr>
-          <w:rFonts w:ascii="Consolas" w:hAnsi="Consolas" w:cs="Consolas"/>
-          <w:color w:val="000000"/>
-          <w:sz w:val="19"/>
-          <w:szCs w:val="19"/>
-          <w:highlight w:val="white"/>
-        </w:rPr>
-      </w:pPr>
-    </w:p>
-    <w:p>
-      <w:pPr>
-        <w:autoSpaceDE w:val="0"/>
-        <w:autoSpaceDN w:val="0"/>
-        <w:adjustRightInd w:val="0"/>
-        <w:spacing w:after="0" w:line="240" w:lineRule="auto"/>
-        <w:rPr>
-          <w:rFonts w:ascii="Consolas" w:hAnsi="Consolas" w:cs="Consolas"/>
-          <w:color w:val="000000"/>
-          <w:sz w:val="19"/>
-          <w:szCs w:val="19"/>
-          <w:highlight w:val="white"/>
-        </w:rPr>
-      </w:pPr>
-    </w:p>
-    <w:p>
-      <w:pPr>
-        <w:autoSpaceDE w:val="0"/>
-        <w:autoSpaceDN w:val="0"/>
-        <w:adjustRightInd w:val="0"/>
-        <w:spacing w:after="0" w:line="240" w:lineRule="auto"/>
-        <w:rPr>
-          <w:rFonts w:ascii="Consolas" w:hAnsi="Consolas" w:cs="Consolas"/>
-          <w:color w:val="000000"/>
-          <w:sz w:val="19"/>
-          <w:szCs w:val="19"/>
-          <w:highlight w:val="white"/>
-        </w:rPr>
-      </w:pPr>
       <w:r>
         <w:rPr>
           <w:rFonts w:ascii="Consolas" w:hAnsi="Consolas" w:cs="Consolas"/>
@@ -11561,7 +11503,1182 @@
           <w:szCs w:val="19"/>
           <w:highlight w:val="white"/>
         </w:rPr>
+        <w:t>;****************************************************</w:t>
+      </w:r>
+    </w:p>
+    <w:p>
+      <w:pPr>
+        <w:autoSpaceDE w:val="0"/>
+        <w:autoSpaceDN w:val="0"/>
+        <w:adjustRightInd w:val="0"/>
+        <w:spacing w:after="0" w:line="240" w:lineRule="auto"/>
+        <w:rPr>
+          <w:rFonts w:ascii="Consolas" w:hAnsi="Consolas" w:cs="Consolas"/>
+          <w:color w:val="000000"/>
+          <w:sz w:val="19"/>
+          <w:szCs w:val="19"/>
+          <w:highlight w:val="white"/>
+        </w:rPr>
+      </w:pPr>
+      <w:r>
+        <w:rPr>
+          <w:rFonts w:ascii="Consolas" w:hAnsi="Consolas" w:cs="Consolas"/>
+          <w:color w:val="008000"/>
+          <w:sz w:val="19"/>
+          <w:szCs w:val="19"/>
+          <w:highlight w:val="white"/>
+        </w:rPr>
+        <w:t>; Name: USART_INIT</w:t>
+      </w:r>
+    </w:p>
+    <w:p>
+      <w:pPr>
+        <w:autoSpaceDE w:val="0"/>
+        <w:autoSpaceDN w:val="0"/>
+        <w:adjustRightInd w:val="0"/>
+        <w:spacing w:after="0" w:line="240" w:lineRule="auto"/>
+        <w:rPr>
+          <w:rFonts w:ascii="Consolas" w:hAnsi="Consolas" w:cs="Consolas"/>
+          <w:color w:val="000000"/>
+          <w:sz w:val="19"/>
+          <w:szCs w:val="19"/>
+          <w:highlight w:val="white"/>
+        </w:rPr>
+      </w:pPr>
+      <w:r>
+        <w:rPr>
+          <w:rFonts w:ascii="Consolas" w:hAnsi="Consolas" w:cs="Consolas"/>
+          <w:color w:val="008000"/>
+          <w:sz w:val="19"/>
+          <w:szCs w:val="19"/>
+          <w:highlight w:val="white"/>
+        </w:rPr>
+        <w:t>; Purpose: INITIALIZE USART MODULE ON PORT D</w:t>
+      </w:r>
+    </w:p>
+    <w:p>
+      <w:pPr>
+        <w:autoSpaceDE w:val="0"/>
+        <w:autoSpaceDN w:val="0"/>
+        <w:adjustRightInd w:val="0"/>
+        <w:spacing w:after="0" w:line="240" w:lineRule="auto"/>
+        <w:rPr>
+          <w:rFonts w:ascii="Consolas" w:hAnsi="Consolas" w:cs="Consolas"/>
+          <w:color w:val="000000"/>
+          <w:sz w:val="19"/>
+          <w:szCs w:val="19"/>
+          <w:highlight w:val="white"/>
+        </w:rPr>
+      </w:pPr>
+      <w:r>
+        <w:rPr>
+          <w:rFonts w:ascii="Consolas" w:hAnsi="Consolas" w:cs="Consolas"/>
+          <w:color w:val="008000"/>
+          <w:sz w:val="19"/>
+          <w:szCs w:val="19"/>
+          <w:highlight w:val="white"/>
+        </w:rPr>
+        <w:t>; Input(s): N/A</w:t>
+      </w:r>
+    </w:p>
+    <w:p>
+      <w:pPr>
+        <w:autoSpaceDE w:val="0"/>
+        <w:autoSpaceDN w:val="0"/>
+        <w:adjustRightInd w:val="0"/>
+        <w:spacing w:after="0" w:line="240" w:lineRule="auto"/>
+        <w:rPr>
+          <w:rFonts w:ascii="Consolas" w:hAnsi="Consolas" w:cs="Consolas"/>
+          <w:color w:val="000000"/>
+          <w:sz w:val="19"/>
+          <w:szCs w:val="19"/>
+          <w:highlight w:val="white"/>
+        </w:rPr>
+      </w:pPr>
+      <w:r>
+        <w:rPr>
+          <w:rFonts w:ascii="Consolas" w:hAnsi="Consolas" w:cs="Consolas"/>
+          <w:color w:val="008000"/>
+          <w:sz w:val="19"/>
+          <w:szCs w:val="19"/>
+          <w:highlight w:val="white"/>
+        </w:rPr>
+        <w:t>; Output: N/A</w:t>
+      </w:r>
+    </w:p>
+    <w:p>
+      <w:pPr>
+        <w:autoSpaceDE w:val="0"/>
+        <w:autoSpaceDN w:val="0"/>
+        <w:adjustRightInd w:val="0"/>
+        <w:spacing w:after="0" w:line="240" w:lineRule="auto"/>
+        <w:rPr>
+          <w:rFonts w:ascii="Consolas" w:hAnsi="Consolas" w:cs="Consolas"/>
+          <w:color w:val="000000"/>
+          <w:sz w:val="19"/>
+          <w:szCs w:val="19"/>
+          <w:highlight w:val="white"/>
+        </w:rPr>
+      </w:pPr>
+      <w:r>
+        <w:rPr>
+          <w:rFonts w:ascii="Consolas" w:hAnsi="Consolas" w:cs="Consolas"/>
+          <w:color w:val="008000"/>
+          <w:sz w:val="19"/>
+          <w:szCs w:val="19"/>
+          <w:highlight w:val="white"/>
+        </w:rPr>
+        <w:t>;****************************************************</w:t>
+      </w:r>
+    </w:p>
+    <w:p>
+      <w:pPr>
+        <w:autoSpaceDE w:val="0"/>
+        <w:autoSpaceDN w:val="0"/>
+        <w:adjustRightInd w:val="0"/>
+        <w:spacing w:after="0" w:line="240" w:lineRule="auto"/>
+        <w:rPr>
+          <w:rFonts w:ascii="Consolas" w:hAnsi="Consolas" w:cs="Consolas"/>
+          <w:color w:val="000000"/>
+          <w:sz w:val="19"/>
+          <w:szCs w:val="19"/>
+          <w:highlight w:val="white"/>
+        </w:rPr>
+      </w:pPr>
+      <w:r>
+        <w:rPr>
+          <w:rFonts w:ascii="Consolas" w:hAnsi="Consolas" w:cs="Consolas"/>
+          <w:color w:val="000000"/>
+          <w:sz w:val="19"/>
+          <w:szCs w:val="19"/>
+          <w:highlight w:val="white"/>
+        </w:rPr>
+        <w:t>USART_INIT:</w:t>
+      </w:r>
+    </w:p>
+    <w:p>
+      <w:pPr>
+        <w:autoSpaceDE w:val="0"/>
+        <w:autoSpaceDN w:val="0"/>
+        <w:adjustRightInd w:val="0"/>
+        <w:spacing w:after="0" w:line="240" w:lineRule="auto"/>
+        <w:rPr>
+          <w:rFonts w:ascii="Consolas" w:hAnsi="Consolas" w:cs="Consolas"/>
+          <w:color w:val="000000"/>
+          <w:sz w:val="19"/>
+          <w:szCs w:val="19"/>
+          <w:highlight w:val="white"/>
+        </w:rPr>
+      </w:pPr>
+      <w:r>
+        <w:rPr>
+          <w:rFonts w:ascii="Consolas" w:hAnsi="Consolas" w:cs="Consolas"/>
+          <w:color w:val="000000"/>
+          <w:sz w:val="19"/>
+          <w:szCs w:val="19"/>
+          <w:highlight w:val="white"/>
+        </w:rPr>
+        <w:tab/>
+      </w:r>
+      <w:r>
+        <w:rPr>
+          <w:rFonts w:ascii="Consolas" w:hAnsi="Consolas" w:cs="Consolas"/>
+          <w:color w:val="0000FF"/>
+          <w:sz w:val="19"/>
+          <w:szCs w:val="19"/>
+          <w:highlight w:val="white"/>
+        </w:rPr>
+        <w:t>push</w:t>
+      </w:r>
+      <w:r>
+        <w:rPr>
+          <w:rFonts w:ascii="Consolas" w:hAnsi="Consolas" w:cs="Consolas"/>
+          <w:color w:val="000000"/>
+          <w:sz w:val="19"/>
+          <w:szCs w:val="19"/>
+          <w:highlight w:val="white"/>
+        </w:rPr>
+        <w:t xml:space="preserve"> r16</w:t>
+      </w:r>
+    </w:p>
+    <w:p>
+      <w:pPr>
+        <w:autoSpaceDE w:val="0"/>
+        <w:autoSpaceDN w:val="0"/>
+        <w:adjustRightInd w:val="0"/>
+        <w:spacing w:after="0" w:line="240" w:lineRule="auto"/>
+        <w:rPr>
+          <w:rFonts w:ascii="Consolas" w:hAnsi="Consolas" w:cs="Consolas"/>
+          <w:color w:val="000000"/>
+          <w:sz w:val="19"/>
+          <w:szCs w:val="19"/>
+          <w:highlight w:val="white"/>
+        </w:rPr>
+      </w:pPr>
+      <w:r>
+        <w:rPr>
+          <w:rFonts w:ascii="Consolas" w:hAnsi="Consolas" w:cs="Consolas"/>
+          <w:color w:val="000000"/>
+          <w:sz w:val="19"/>
+          <w:szCs w:val="19"/>
+          <w:highlight w:val="white"/>
+        </w:rPr>
+        <w:tab/>
+      </w:r>
+      <w:r>
+        <w:rPr>
+          <w:rFonts w:ascii="Consolas" w:hAnsi="Consolas" w:cs="Consolas"/>
+          <w:color w:val="008000"/>
+          <w:sz w:val="19"/>
+          <w:szCs w:val="19"/>
+          <w:highlight w:val="white"/>
+        </w:rPr>
+        <w:t>;set port d pin 2 as input and port d pin 3 as output</w:t>
+      </w:r>
+    </w:p>
+    <w:p>
+      <w:pPr>
+        <w:autoSpaceDE w:val="0"/>
+        <w:autoSpaceDN w:val="0"/>
+        <w:adjustRightInd w:val="0"/>
+        <w:spacing w:after="0" w:line="240" w:lineRule="auto"/>
+        <w:rPr>
+          <w:rFonts w:ascii="Consolas" w:hAnsi="Consolas" w:cs="Consolas"/>
+          <w:color w:val="000000"/>
+          <w:sz w:val="19"/>
+          <w:szCs w:val="19"/>
+          <w:highlight w:val="white"/>
+        </w:rPr>
+      </w:pPr>
+      <w:r>
+        <w:rPr>
+          <w:rFonts w:ascii="Consolas" w:hAnsi="Consolas" w:cs="Consolas"/>
+          <w:color w:val="000000"/>
+          <w:sz w:val="19"/>
+          <w:szCs w:val="19"/>
+          <w:highlight w:val="white"/>
+        </w:rPr>
+        <w:tab/>
+      </w:r>
+      <w:r>
+        <w:rPr>
+          <w:rFonts w:ascii="Consolas" w:hAnsi="Consolas" w:cs="Consolas"/>
+          <w:color w:val="0000FF"/>
+          <w:sz w:val="19"/>
+          <w:szCs w:val="19"/>
+          <w:highlight w:val="white"/>
+        </w:rPr>
+        <w:t>ldi</w:t>
+      </w:r>
+      <w:r>
+        <w:rPr>
+          <w:rFonts w:ascii="Consolas" w:hAnsi="Consolas" w:cs="Consolas"/>
+          <w:color w:val="000000"/>
+          <w:sz w:val="19"/>
+          <w:szCs w:val="19"/>
+          <w:highlight w:val="white"/>
+        </w:rPr>
+        <w:t xml:space="preserve"> r16, 0b00000100</w:t>
+      </w:r>
+    </w:p>
+    <w:p>
+      <w:pPr>
+        <w:autoSpaceDE w:val="0"/>
+        <w:autoSpaceDN w:val="0"/>
+        <w:adjustRightInd w:val="0"/>
+        <w:spacing w:after="0" w:line="240" w:lineRule="auto"/>
+        <w:rPr>
+          <w:rFonts w:ascii="Consolas" w:hAnsi="Consolas" w:cs="Consolas"/>
+          <w:color w:val="000000"/>
+          <w:sz w:val="19"/>
+          <w:szCs w:val="19"/>
+          <w:highlight w:val="white"/>
+        </w:rPr>
+      </w:pPr>
+      <w:r>
+        <w:rPr>
+          <w:rFonts w:ascii="Consolas" w:hAnsi="Consolas" w:cs="Consolas"/>
+          <w:color w:val="000000"/>
+          <w:sz w:val="19"/>
+          <w:szCs w:val="19"/>
+          <w:highlight w:val="white"/>
+        </w:rPr>
+        <w:tab/>
+      </w:r>
+      <w:r>
+        <w:rPr>
+          <w:rFonts w:ascii="Consolas" w:hAnsi="Consolas" w:cs="Consolas"/>
+          <w:color w:val="0000FF"/>
+          <w:sz w:val="19"/>
+          <w:szCs w:val="19"/>
+          <w:highlight w:val="white"/>
+        </w:rPr>
+        <w:t>sts</w:t>
+      </w:r>
+      <w:r>
+        <w:rPr>
+          <w:rFonts w:ascii="Consolas" w:hAnsi="Consolas" w:cs="Consolas"/>
+          <w:color w:val="000000"/>
+          <w:sz w:val="19"/>
+          <w:szCs w:val="19"/>
+          <w:highlight w:val="white"/>
+        </w:rPr>
+        <w:t xml:space="preserve"> PORTD_OUTCLR,r16</w:t>
+      </w:r>
+    </w:p>
+    <w:p>
+      <w:pPr>
+        <w:autoSpaceDE w:val="0"/>
+        <w:autoSpaceDN w:val="0"/>
+        <w:adjustRightInd w:val="0"/>
+        <w:spacing w:after="0" w:line="240" w:lineRule="auto"/>
+        <w:rPr>
+          <w:rFonts w:ascii="Consolas" w:hAnsi="Consolas" w:cs="Consolas"/>
+          <w:color w:val="000000"/>
+          <w:sz w:val="19"/>
+          <w:szCs w:val="19"/>
+          <w:highlight w:val="white"/>
+        </w:rPr>
+      </w:pPr>
+      <w:r>
+        <w:rPr>
+          <w:rFonts w:ascii="Consolas" w:hAnsi="Consolas" w:cs="Consolas"/>
+          <w:color w:val="000000"/>
+          <w:sz w:val="19"/>
+          <w:szCs w:val="19"/>
+          <w:highlight w:val="white"/>
+        </w:rPr>
         <w:lastRenderedPageBreak/>
+        <w:tab/>
+      </w:r>
+      <w:r>
+        <w:rPr>
+          <w:rFonts w:ascii="Consolas" w:hAnsi="Consolas" w:cs="Consolas"/>
+          <w:color w:val="0000FF"/>
+          <w:sz w:val="19"/>
+          <w:szCs w:val="19"/>
+          <w:highlight w:val="white"/>
+        </w:rPr>
+        <w:t>sts</w:t>
+      </w:r>
+      <w:r>
+        <w:rPr>
+          <w:rFonts w:ascii="Consolas" w:hAnsi="Consolas" w:cs="Consolas"/>
+          <w:color w:val="000000"/>
+          <w:sz w:val="19"/>
+          <w:szCs w:val="19"/>
+          <w:highlight w:val="white"/>
+        </w:rPr>
+        <w:t xml:space="preserve"> PORTD_DIRCLR, r16</w:t>
+      </w:r>
+    </w:p>
+    <w:p>
+      <w:pPr>
+        <w:autoSpaceDE w:val="0"/>
+        <w:autoSpaceDN w:val="0"/>
+        <w:adjustRightInd w:val="0"/>
+        <w:spacing w:after="0" w:line="240" w:lineRule="auto"/>
+        <w:rPr>
+          <w:rFonts w:ascii="Consolas" w:hAnsi="Consolas" w:cs="Consolas"/>
+          <w:color w:val="000000"/>
+          <w:sz w:val="19"/>
+          <w:szCs w:val="19"/>
+          <w:highlight w:val="white"/>
+        </w:rPr>
+      </w:pPr>
+      <w:r>
+        <w:rPr>
+          <w:rFonts w:ascii="Consolas" w:hAnsi="Consolas" w:cs="Consolas"/>
+          <w:color w:val="000000"/>
+          <w:sz w:val="19"/>
+          <w:szCs w:val="19"/>
+          <w:highlight w:val="white"/>
+        </w:rPr>
+        <w:tab/>
+      </w:r>
+      <w:r>
+        <w:rPr>
+          <w:rFonts w:ascii="Consolas" w:hAnsi="Consolas" w:cs="Consolas"/>
+          <w:color w:val="0000FF"/>
+          <w:sz w:val="19"/>
+          <w:szCs w:val="19"/>
+          <w:highlight w:val="white"/>
+        </w:rPr>
+        <w:t>ldi</w:t>
+      </w:r>
+      <w:r>
+        <w:rPr>
+          <w:rFonts w:ascii="Consolas" w:hAnsi="Consolas" w:cs="Consolas"/>
+          <w:color w:val="000000"/>
+          <w:sz w:val="19"/>
+          <w:szCs w:val="19"/>
+          <w:highlight w:val="white"/>
+        </w:rPr>
+        <w:t xml:space="preserve"> r16, 0b00001000</w:t>
+      </w:r>
+    </w:p>
+    <w:p>
+      <w:pPr>
+        <w:autoSpaceDE w:val="0"/>
+        <w:autoSpaceDN w:val="0"/>
+        <w:adjustRightInd w:val="0"/>
+        <w:spacing w:after="0" w:line="240" w:lineRule="auto"/>
+        <w:rPr>
+          <w:rFonts w:ascii="Consolas" w:hAnsi="Consolas" w:cs="Consolas"/>
+          <w:color w:val="000000"/>
+          <w:sz w:val="19"/>
+          <w:szCs w:val="19"/>
+          <w:highlight w:val="white"/>
+        </w:rPr>
+      </w:pPr>
+      <w:r>
+        <w:rPr>
+          <w:rFonts w:ascii="Consolas" w:hAnsi="Consolas" w:cs="Consolas"/>
+          <w:color w:val="000000"/>
+          <w:sz w:val="19"/>
+          <w:szCs w:val="19"/>
+          <w:highlight w:val="white"/>
+        </w:rPr>
+        <w:tab/>
+      </w:r>
+      <w:r>
+        <w:rPr>
+          <w:rFonts w:ascii="Consolas" w:hAnsi="Consolas" w:cs="Consolas"/>
+          <w:color w:val="0000FF"/>
+          <w:sz w:val="19"/>
+          <w:szCs w:val="19"/>
+          <w:highlight w:val="white"/>
+        </w:rPr>
+        <w:t>sts</w:t>
+      </w:r>
+      <w:r>
+        <w:rPr>
+          <w:rFonts w:ascii="Consolas" w:hAnsi="Consolas" w:cs="Consolas"/>
+          <w:color w:val="000000"/>
+          <w:sz w:val="19"/>
+          <w:szCs w:val="19"/>
+          <w:highlight w:val="white"/>
+        </w:rPr>
+        <w:t xml:space="preserve"> PORTD_OUTSET,r16</w:t>
+      </w:r>
+    </w:p>
+    <w:p>
+      <w:pPr>
+        <w:autoSpaceDE w:val="0"/>
+        <w:autoSpaceDN w:val="0"/>
+        <w:adjustRightInd w:val="0"/>
+        <w:spacing w:after="0" w:line="240" w:lineRule="auto"/>
+        <w:rPr>
+          <w:rFonts w:ascii="Consolas" w:hAnsi="Consolas" w:cs="Consolas"/>
+          <w:color w:val="000000"/>
+          <w:sz w:val="19"/>
+          <w:szCs w:val="19"/>
+          <w:highlight w:val="white"/>
+        </w:rPr>
+      </w:pPr>
+      <w:r>
+        <w:rPr>
+          <w:rFonts w:ascii="Consolas" w:hAnsi="Consolas" w:cs="Consolas"/>
+          <w:color w:val="000000"/>
+          <w:sz w:val="19"/>
+          <w:szCs w:val="19"/>
+          <w:highlight w:val="white"/>
+        </w:rPr>
+        <w:tab/>
+      </w:r>
+      <w:r>
+        <w:rPr>
+          <w:rFonts w:ascii="Consolas" w:hAnsi="Consolas" w:cs="Consolas"/>
+          <w:color w:val="0000FF"/>
+          <w:sz w:val="19"/>
+          <w:szCs w:val="19"/>
+          <w:highlight w:val="white"/>
+        </w:rPr>
+        <w:t>sts</w:t>
+      </w:r>
+      <w:r>
+        <w:rPr>
+          <w:rFonts w:ascii="Consolas" w:hAnsi="Consolas" w:cs="Consolas"/>
+          <w:color w:val="000000"/>
+          <w:sz w:val="19"/>
+          <w:szCs w:val="19"/>
+          <w:highlight w:val="white"/>
+        </w:rPr>
+        <w:t xml:space="preserve"> PORTD_DIRSET, r16</w:t>
+      </w:r>
+    </w:p>
+    <w:p>
+      <w:pPr>
+        <w:autoSpaceDE w:val="0"/>
+        <w:autoSpaceDN w:val="0"/>
+        <w:adjustRightInd w:val="0"/>
+        <w:spacing w:after="0" w:line="240" w:lineRule="auto"/>
+        <w:rPr>
+          <w:rFonts w:ascii="Consolas" w:hAnsi="Consolas" w:cs="Consolas"/>
+          <w:color w:val="000000"/>
+          <w:sz w:val="19"/>
+          <w:szCs w:val="19"/>
+          <w:highlight w:val="white"/>
+        </w:rPr>
+      </w:pPr>
+      <w:r>
+        <w:rPr>
+          <w:rFonts w:ascii="Consolas" w:hAnsi="Consolas" w:cs="Consolas"/>
+          <w:color w:val="000000"/>
+          <w:sz w:val="19"/>
+          <w:szCs w:val="19"/>
+          <w:highlight w:val="white"/>
+        </w:rPr>
+        <w:tab/>
+      </w:r>
+      <w:r>
+        <w:rPr>
+          <w:rFonts w:ascii="Consolas" w:hAnsi="Consolas" w:cs="Consolas"/>
+          <w:color w:val="008000"/>
+          <w:sz w:val="19"/>
+          <w:szCs w:val="19"/>
+          <w:highlight w:val="white"/>
+        </w:rPr>
+        <w:t>;enable transmitter and reciever</w:t>
+      </w:r>
+    </w:p>
+    <w:p>
+      <w:pPr>
+        <w:autoSpaceDE w:val="0"/>
+        <w:autoSpaceDN w:val="0"/>
+        <w:adjustRightInd w:val="0"/>
+        <w:spacing w:after="0" w:line="240" w:lineRule="auto"/>
+        <w:rPr>
+          <w:rFonts w:ascii="Consolas" w:hAnsi="Consolas" w:cs="Consolas"/>
+          <w:color w:val="000000"/>
+          <w:sz w:val="19"/>
+          <w:szCs w:val="19"/>
+          <w:highlight w:val="white"/>
+        </w:rPr>
+      </w:pPr>
+      <w:r>
+        <w:rPr>
+          <w:rFonts w:ascii="Consolas" w:hAnsi="Consolas" w:cs="Consolas"/>
+          <w:color w:val="000000"/>
+          <w:sz w:val="19"/>
+          <w:szCs w:val="19"/>
+          <w:highlight w:val="white"/>
+        </w:rPr>
+        <w:tab/>
+      </w:r>
+      <w:r>
+        <w:rPr>
+          <w:rFonts w:ascii="Consolas" w:hAnsi="Consolas" w:cs="Consolas"/>
+          <w:color w:val="0000FF"/>
+          <w:sz w:val="19"/>
+          <w:szCs w:val="19"/>
+          <w:highlight w:val="white"/>
+        </w:rPr>
+        <w:t>ldi</w:t>
+      </w:r>
+      <w:r>
+        <w:rPr>
+          <w:rFonts w:ascii="Consolas" w:hAnsi="Consolas" w:cs="Consolas"/>
+          <w:color w:val="000000"/>
+          <w:sz w:val="19"/>
+          <w:szCs w:val="19"/>
+          <w:highlight w:val="white"/>
+        </w:rPr>
+        <w:t xml:space="preserve"> r16, 0b00011000</w:t>
+      </w:r>
+    </w:p>
+    <w:p>
+      <w:pPr>
+        <w:autoSpaceDE w:val="0"/>
+        <w:autoSpaceDN w:val="0"/>
+        <w:adjustRightInd w:val="0"/>
+        <w:spacing w:after="0" w:line="240" w:lineRule="auto"/>
+        <w:rPr>
+          <w:rFonts w:ascii="Consolas" w:hAnsi="Consolas" w:cs="Consolas"/>
+          <w:color w:val="000000"/>
+          <w:sz w:val="19"/>
+          <w:szCs w:val="19"/>
+          <w:highlight w:val="white"/>
+        </w:rPr>
+      </w:pPr>
+      <w:r>
+        <w:rPr>
+          <w:rFonts w:ascii="Consolas" w:hAnsi="Consolas" w:cs="Consolas"/>
+          <w:color w:val="000000"/>
+          <w:sz w:val="19"/>
+          <w:szCs w:val="19"/>
+          <w:highlight w:val="white"/>
+        </w:rPr>
+        <w:tab/>
+      </w:r>
+      <w:r>
+        <w:rPr>
+          <w:rFonts w:ascii="Consolas" w:hAnsi="Consolas" w:cs="Consolas"/>
+          <w:color w:val="0000FF"/>
+          <w:sz w:val="19"/>
+          <w:szCs w:val="19"/>
+          <w:highlight w:val="white"/>
+        </w:rPr>
+        <w:t>sts</w:t>
+      </w:r>
+      <w:r>
+        <w:rPr>
+          <w:rFonts w:ascii="Consolas" w:hAnsi="Consolas" w:cs="Consolas"/>
+          <w:color w:val="000000"/>
+          <w:sz w:val="19"/>
+          <w:szCs w:val="19"/>
+          <w:highlight w:val="white"/>
+        </w:rPr>
+        <w:t xml:space="preserve"> USARTD0_CTRLB, r16</w:t>
+      </w:r>
+    </w:p>
+    <w:p>
+      <w:pPr>
+        <w:autoSpaceDE w:val="0"/>
+        <w:autoSpaceDN w:val="0"/>
+        <w:adjustRightInd w:val="0"/>
+        <w:spacing w:after="0" w:line="240" w:lineRule="auto"/>
+        <w:rPr>
+          <w:rFonts w:ascii="Consolas" w:hAnsi="Consolas" w:cs="Consolas"/>
+          <w:color w:val="000000"/>
+          <w:sz w:val="19"/>
+          <w:szCs w:val="19"/>
+          <w:highlight w:val="white"/>
+        </w:rPr>
+      </w:pPr>
+      <w:r>
+        <w:rPr>
+          <w:rFonts w:ascii="Consolas" w:hAnsi="Consolas" w:cs="Consolas"/>
+          <w:color w:val="000000"/>
+          <w:sz w:val="19"/>
+          <w:szCs w:val="19"/>
+          <w:highlight w:val="white"/>
+        </w:rPr>
+        <w:tab/>
+      </w:r>
+      <w:r>
+        <w:rPr>
+          <w:rFonts w:ascii="Consolas" w:hAnsi="Consolas" w:cs="Consolas"/>
+          <w:color w:val="008000"/>
+          <w:sz w:val="19"/>
+          <w:szCs w:val="19"/>
+          <w:highlight w:val="white"/>
+        </w:rPr>
+        <w:t xml:space="preserve">;set transmission to asynchronous and parity to odd </w:t>
+      </w:r>
+    </w:p>
+    <w:p>
+      <w:pPr>
+        <w:autoSpaceDE w:val="0"/>
+        <w:autoSpaceDN w:val="0"/>
+        <w:adjustRightInd w:val="0"/>
+        <w:spacing w:after="0" w:line="240" w:lineRule="auto"/>
+        <w:rPr>
+          <w:rFonts w:ascii="Consolas" w:hAnsi="Consolas" w:cs="Consolas"/>
+          <w:color w:val="000000"/>
+          <w:sz w:val="19"/>
+          <w:szCs w:val="19"/>
+          <w:highlight w:val="white"/>
+        </w:rPr>
+      </w:pPr>
+      <w:r>
+        <w:rPr>
+          <w:rFonts w:ascii="Consolas" w:hAnsi="Consolas" w:cs="Consolas"/>
+          <w:color w:val="000000"/>
+          <w:sz w:val="19"/>
+          <w:szCs w:val="19"/>
+          <w:highlight w:val="white"/>
+        </w:rPr>
+        <w:tab/>
+      </w:r>
+      <w:r>
+        <w:rPr>
+          <w:rFonts w:ascii="Consolas" w:hAnsi="Consolas" w:cs="Consolas"/>
+          <w:color w:val="008000"/>
+          <w:sz w:val="19"/>
+          <w:szCs w:val="19"/>
+          <w:highlight w:val="white"/>
+        </w:rPr>
+        <w:t>;and set number of stop bits to 1 and set character size to 8 bits</w:t>
+      </w:r>
+    </w:p>
+    <w:p>
+      <w:pPr>
+        <w:autoSpaceDE w:val="0"/>
+        <w:autoSpaceDN w:val="0"/>
+        <w:adjustRightInd w:val="0"/>
+        <w:spacing w:after="0" w:line="240" w:lineRule="auto"/>
+        <w:rPr>
+          <w:rFonts w:ascii="Consolas" w:hAnsi="Consolas" w:cs="Consolas"/>
+          <w:color w:val="000000"/>
+          <w:sz w:val="19"/>
+          <w:szCs w:val="19"/>
+          <w:highlight w:val="white"/>
+        </w:rPr>
+      </w:pPr>
+      <w:r>
+        <w:rPr>
+          <w:rFonts w:ascii="Consolas" w:hAnsi="Consolas" w:cs="Consolas"/>
+          <w:color w:val="000000"/>
+          <w:sz w:val="19"/>
+          <w:szCs w:val="19"/>
+          <w:highlight w:val="white"/>
+        </w:rPr>
+        <w:tab/>
+      </w:r>
+      <w:r>
+        <w:rPr>
+          <w:rFonts w:ascii="Consolas" w:hAnsi="Consolas" w:cs="Consolas"/>
+          <w:color w:val="0000FF"/>
+          <w:sz w:val="19"/>
+          <w:szCs w:val="19"/>
+          <w:highlight w:val="white"/>
+        </w:rPr>
+        <w:t>ldi</w:t>
+      </w:r>
+      <w:r>
+        <w:rPr>
+          <w:rFonts w:ascii="Consolas" w:hAnsi="Consolas" w:cs="Consolas"/>
+          <w:color w:val="000000"/>
+          <w:sz w:val="19"/>
+          <w:szCs w:val="19"/>
+          <w:highlight w:val="white"/>
+        </w:rPr>
+        <w:t xml:space="preserve"> r16,(USART_PMODE_ODD_gc|USART_CMODE_ASYNCHRONOUS_gc|USART_CHSIZE_8BIT_gc)</w:t>
+      </w:r>
+    </w:p>
+    <w:p>
+      <w:pPr>
+        <w:autoSpaceDE w:val="0"/>
+        <w:autoSpaceDN w:val="0"/>
+        <w:adjustRightInd w:val="0"/>
+        <w:spacing w:after="0" w:line="240" w:lineRule="auto"/>
+        <w:rPr>
+          <w:rFonts w:ascii="Consolas" w:hAnsi="Consolas" w:cs="Consolas"/>
+          <w:color w:val="000000"/>
+          <w:sz w:val="19"/>
+          <w:szCs w:val="19"/>
+          <w:highlight w:val="white"/>
+        </w:rPr>
+      </w:pPr>
+      <w:r>
+        <w:rPr>
+          <w:rFonts w:ascii="Consolas" w:hAnsi="Consolas" w:cs="Consolas"/>
+          <w:color w:val="000000"/>
+          <w:sz w:val="19"/>
+          <w:szCs w:val="19"/>
+          <w:highlight w:val="white"/>
+        </w:rPr>
+        <w:tab/>
+      </w:r>
+      <w:r>
+        <w:rPr>
+          <w:rFonts w:ascii="Consolas" w:hAnsi="Consolas" w:cs="Consolas"/>
+          <w:color w:val="0000FF"/>
+          <w:sz w:val="19"/>
+          <w:szCs w:val="19"/>
+          <w:highlight w:val="white"/>
+        </w:rPr>
+        <w:t>sts</w:t>
+      </w:r>
+      <w:r>
+        <w:rPr>
+          <w:rFonts w:ascii="Consolas" w:hAnsi="Consolas" w:cs="Consolas"/>
+          <w:color w:val="000000"/>
+          <w:sz w:val="19"/>
+          <w:szCs w:val="19"/>
+          <w:highlight w:val="white"/>
+        </w:rPr>
+        <w:t xml:space="preserve"> USARTD0_CTRLC, r16</w:t>
+      </w:r>
+    </w:p>
+    <w:p>
+      <w:pPr>
+        <w:autoSpaceDE w:val="0"/>
+        <w:autoSpaceDN w:val="0"/>
+        <w:adjustRightInd w:val="0"/>
+        <w:spacing w:after="0" w:line="240" w:lineRule="auto"/>
+        <w:rPr>
+          <w:rFonts w:ascii="Consolas" w:hAnsi="Consolas" w:cs="Consolas"/>
+          <w:color w:val="000000"/>
+          <w:sz w:val="19"/>
+          <w:szCs w:val="19"/>
+          <w:highlight w:val="white"/>
+        </w:rPr>
+      </w:pPr>
+      <w:r>
+        <w:rPr>
+          <w:rFonts w:ascii="Consolas" w:hAnsi="Consolas" w:cs="Consolas"/>
+          <w:color w:val="000000"/>
+          <w:sz w:val="19"/>
+          <w:szCs w:val="19"/>
+          <w:highlight w:val="white"/>
+        </w:rPr>
+        <w:tab/>
+      </w:r>
+      <w:r>
+        <w:rPr>
+          <w:rFonts w:ascii="Consolas" w:hAnsi="Consolas" w:cs="Consolas"/>
+          <w:color w:val="008000"/>
+          <w:sz w:val="19"/>
+          <w:szCs w:val="19"/>
+          <w:highlight w:val="white"/>
+        </w:rPr>
+        <w:t>;set baud rate to 72000 bps</w:t>
+      </w:r>
+    </w:p>
+    <w:p>
+      <w:pPr>
+        <w:autoSpaceDE w:val="0"/>
+        <w:autoSpaceDN w:val="0"/>
+        <w:adjustRightInd w:val="0"/>
+        <w:spacing w:after="0" w:line="240" w:lineRule="auto"/>
+        <w:rPr>
+          <w:rFonts w:ascii="Consolas" w:hAnsi="Consolas" w:cs="Consolas"/>
+          <w:color w:val="000000"/>
+          <w:sz w:val="19"/>
+          <w:szCs w:val="19"/>
+          <w:highlight w:val="white"/>
+        </w:rPr>
+      </w:pPr>
+      <w:r>
+        <w:rPr>
+          <w:rFonts w:ascii="Consolas" w:hAnsi="Consolas" w:cs="Consolas"/>
+          <w:color w:val="000000"/>
+          <w:sz w:val="19"/>
+          <w:szCs w:val="19"/>
+          <w:highlight w:val="white"/>
+        </w:rPr>
+        <w:tab/>
+      </w:r>
+      <w:r>
+        <w:rPr>
+          <w:rFonts w:ascii="Consolas" w:hAnsi="Consolas" w:cs="Consolas"/>
+          <w:color w:val="008000"/>
+          <w:sz w:val="19"/>
+          <w:szCs w:val="19"/>
+          <w:highlight w:val="white"/>
+        </w:rPr>
+        <w:t>;bsel = 47</w:t>
+      </w:r>
+    </w:p>
+    <w:p>
+      <w:pPr>
+        <w:autoSpaceDE w:val="0"/>
+        <w:autoSpaceDN w:val="0"/>
+        <w:adjustRightInd w:val="0"/>
+        <w:spacing w:after="0" w:line="240" w:lineRule="auto"/>
+        <w:rPr>
+          <w:rFonts w:ascii="Consolas" w:hAnsi="Consolas" w:cs="Consolas"/>
+          <w:color w:val="000000"/>
+          <w:sz w:val="19"/>
+          <w:szCs w:val="19"/>
+          <w:highlight w:val="white"/>
+        </w:rPr>
+      </w:pPr>
+      <w:r>
+        <w:rPr>
+          <w:rFonts w:ascii="Consolas" w:hAnsi="Consolas" w:cs="Consolas"/>
+          <w:color w:val="000000"/>
+          <w:sz w:val="19"/>
+          <w:szCs w:val="19"/>
+          <w:highlight w:val="white"/>
+        </w:rPr>
+        <w:tab/>
+      </w:r>
+      <w:r>
+        <w:rPr>
+          <w:rFonts w:ascii="Consolas" w:hAnsi="Consolas" w:cs="Consolas"/>
+          <w:color w:val="008000"/>
+          <w:sz w:val="19"/>
+          <w:szCs w:val="19"/>
+          <w:highlight w:val="white"/>
+        </w:rPr>
+        <w:t>;bscale = -6</w:t>
+      </w:r>
+    </w:p>
+    <w:p>
+      <w:pPr>
+        <w:autoSpaceDE w:val="0"/>
+        <w:autoSpaceDN w:val="0"/>
+        <w:adjustRightInd w:val="0"/>
+        <w:spacing w:after="0" w:line="240" w:lineRule="auto"/>
+        <w:rPr>
+          <w:rFonts w:ascii="Consolas" w:hAnsi="Consolas" w:cs="Consolas"/>
+          <w:color w:val="000000"/>
+          <w:sz w:val="19"/>
+          <w:szCs w:val="19"/>
+          <w:highlight w:val="white"/>
+        </w:rPr>
+      </w:pPr>
+      <w:r>
+        <w:rPr>
+          <w:rFonts w:ascii="Consolas" w:hAnsi="Consolas" w:cs="Consolas"/>
+          <w:color w:val="000000"/>
+          <w:sz w:val="19"/>
+          <w:szCs w:val="19"/>
+          <w:highlight w:val="white"/>
+        </w:rPr>
+        <w:tab/>
+      </w:r>
+      <w:r>
+        <w:rPr>
+          <w:rFonts w:ascii="Consolas" w:hAnsi="Consolas" w:cs="Consolas"/>
+          <w:color w:val="0000FF"/>
+          <w:sz w:val="19"/>
+          <w:szCs w:val="19"/>
+          <w:highlight w:val="white"/>
+        </w:rPr>
+        <w:t>ldi</w:t>
+      </w:r>
+      <w:r>
+        <w:rPr>
+          <w:rFonts w:ascii="Consolas" w:hAnsi="Consolas" w:cs="Consolas"/>
+          <w:color w:val="000000"/>
+          <w:sz w:val="19"/>
+          <w:szCs w:val="19"/>
+          <w:highlight w:val="white"/>
+        </w:rPr>
+        <w:t xml:space="preserve"> r16, low(bsel)</w:t>
+      </w:r>
+    </w:p>
+    <w:p>
+      <w:pPr>
+        <w:autoSpaceDE w:val="0"/>
+        <w:autoSpaceDN w:val="0"/>
+        <w:adjustRightInd w:val="0"/>
+        <w:spacing w:after="0" w:line="240" w:lineRule="auto"/>
+        <w:rPr>
+          <w:rFonts w:ascii="Consolas" w:hAnsi="Consolas" w:cs="Consolas"/>
+          <w:color w:val="000000"/>
+          <w:sz w:val="19"/>
+          <w:szCs w:val="19"/>
+          <w:highlight w:val="white"/>
+        </w:rPr>
+      </w:pPr>
+      <w:r>
+        <w:rPr>
+          <w:rFonts w:ascii="Consolas" w:hAnsi="Consolas" w:cs="Consolas"/>
+          <w:color w:val="000000"/>
+          <w:sz w:val="19"/>
+          <w:szCs w:val="19"/>
+          <w:highlight w:val="white"/>
+        </w:rPr>
+        <w:tab/>
+      </w:r>
+      <w:r>
+        <w:rPr>
+          <w:rFonts w:ascii="Consolas" w:hAnsi="Consolas" w:cs="Consolas"/>
+          <w:color w:val="0000FF"/>
+          <w:sz w:val="19"/>
+          <w:szCs w:val="19"/>
+          <w:highlight w:val="white"/>
+        </w:rPr>
+        <w:t>sts</w:t>
+      </w:r>
+      <w:r>
+        <w:rPr>
+          <w:rFonts w:ascii="Consolas" w:hAnsi="Consolas" w:cs="Consolas"/>
+          <w:color w:val="000000"/>
+          <w:sz w:val="19"/>
+          <w:szCs w:val="19"/>
+          <w:highlight w:val="white"/>
+        </w:rPr>
+        <w:t xml:space="preserve"> USARTD0_BAUDCTRLA, r16</w:t>
+      </w:r>
+    </w:p>
+    <w:p>
+      <w:pPr>
+        <w:autoSpaceDE w:val="0"/>
+        <w:autoSpaceDN w:val="0"/>
+        <w:adjustRightInd w:val="0"/>
+        <w:spacing w:after="0" w:line="240" w:lineRule="auto"/>
+        <w:rPr>
+          <w:rFonts w:ascii="Consolas" w:hAnsi="Consolas" w:cs="Consolas"/>
+          <w:color w:val="000000"/>
+          <w:sz w:val="19"/>
+          <w:szCs w:val="19"/>
+          <w:highlight w:val="white"/>
+        </w:rPr>
+      </w:pPr>
+      <w:r>
+        <w:rPr>
+          <w:rFonts w:ascii="Consolas" w:hAnsi="Consolas" w:cs="Consolas"/>
+          <w:color w:val="000000"/>
+          <w:sz w:val="19"/>
+          <w:szCs w:val="19"/>
+          <w:highlight w:val="white"/>
+        </w:rPr>
+        <w:tab/>
+      </w:r>
+      <w:r>
+        <w:rPr>
+          <w:rFonts w:ascii="Consolas" w:hAnsi="Consolas" w:cs="Consolas"/>
+          <w:color w:val="0000FF"/>
+          <w:sz w:val="19"/>
+          <w:szCs w:val="19"/>
+          <w:highlight w:val="white"/>
+        </w:rPr>
+        <w:t>ldi</w:t>
+      </w:r>
+      <w:r>
+        <w:rPr>
+          <w:rFonts w:ascii="Consolas" w:hAnsi="Consolas" w:cs="Consolas"/>
+          <w:color w:val="000000"/>
+          <w:sz w:val="19"/>
+          <w:szCs w:val="19"/>
+          <w:highlight w:val="white"/>
+        </w:rPr>
+        <w:t xml:space="preserve"> r16, ((bscale&lt;&lt;4) | (high(bsel))) </w:t>
+      </w:r>
+      <w:r>
+        <w:rPr>
+          <w:rFonts w:ascii="Consolas" w:hAnsi="Consolas" w:cs="Consolas"/>
+          <w:color w:val="008000"/>
+          <w:sz w:val="19"/>
+          <w:szCs w:val="19"/>
+          <w:highlight w:val="white"/>
+        </w:rPr>
+        <w:t>;1010 = -6</w:t>
+      </w:r>
+    </w:p>
+    <w:p>
+      <w:pPr>
+        <w:autoSpaceDE w:val="0"/>
+        <w:autoSpaceDN w:val="0"/>
+        <w:adjustRightInd w:val="0"/>
+        <w:spacing w:after="0" w:line="240" w:lineRule="auto"/>
+        <w:rPr>
+          <w:rFonts w:ascii="Consolas" w:hAnsi="Consolas" w:cs="Consolas"/>
+          <w:color w:val="000000"/>
+          <w:sz w:val="19"/>
+          <w:szCs w:val="19"/>
+          <w:highlight w:val="white"/>
+        </w:rPr>
+      </w:pPr>
+      <w:r>
+        <w:rPr>
+          <w:rFonts w:ascii="Consolas" w:hAnsi="Consolas" w:cs="Consolas"/>
+          <w:color w:val="000000"/>
+          <w:sz w:val="19"/>
+          <w:szCs w:val="19"/>
+          <w:highlight w:val="white"/>
+        </w:rPr>
+        <w:tab/>
+      </w:r>
+      <w:r>
+        <w:rPr>
+          <w:rFonts w:ascii="Consolas" w:hAnsi="Consolas" w:cs="Consolas"/>
+          <w:color w:val="0000FF"/>
+          <w:sz w:val="19"/>
+          <w:szCs w:val="19"/>
+          <w:highlight w:val="white"/>
+        </w:rPr>
+        <w:t>sts</w:t>
+      </w:r>
+      <w:r>
+        <w:rPr>
+          <w:rFonts w:ascii="Consolas" w:hAnsi="Consolas" w:cs="Consolas"/>
+          <w:color w:val="000000"/>
+          <w:sz w:val="19"/>
+          <w:szCs w:val="19"/>
+          <w:highlight w:val="white"/>
+        </w:rPr>
+        <w:t xml:space="preserve"> USARTD0_BAUDCTRLB, r16</w:t>
+      </w:r>
+    </w:p>
+    <w:p>
+      <w:pPr>
+        <w:autoSpaceDE w:val="0"/>
+        <w:autoSpaceDN w:val="0"/>
+        <w:adjustRightInd w:val="0"/>
+        <w:spacing w:after="0" w:line="240" w:lineRule="auto"/>
+        <w:rPr>
+          <w:rFonts w:ascii="Consolas" w:hAnsi="Consolas" w:cs="Consolas"/>
+          <w:color w:val="000000"/>
+          <w:sz w:val="19"/>
+          <w:szCs w:val="19"/>
+          <w:highlight w:val="white"/>
+        </w:rPr>
+      </w:pPr>
+      <w:r>
+        <w:rPr>
+          <w:rFonts w:ascii="Consolas" w:hAnsi="Consolas" w:cs="Consolas"/>
+          <w:color w:val="000000"/>
+          <w:sz w:val="19"/>
+          <w:szCs w:val="19"/>
+          <w:highlight w:val="white"/>
+        </w:rPr>
+        <w:tab/>
+      </w:r>
+      <w:r>
+        <w:rPr>
+          <w:rFonts w:ascii="Consolas" w:hAnsi="Consolas" w:cs="Consolas"/>
+          <w:color w:val="0000FF"/>
+          <w:sz w:val="19"/>
+          <w:szCs w:val="19"/>
+          <w:highlight w:val="white"/>
+        </w:rPr>
+        <w:t>pop</w:t>
+      </w:r>
+      <w:r>
+        <w:rPr>
+          <w:rFonts w:ascii="Consolas" w:hAnsi="Consolas" w:cs="Consolas"/>
+          <w:color w:val="000000"/>
+          <w:sz w:val="19"/>
+          <w:szCs w:val="19"/>
+          <w:highlight w:val="white"/>
+        </w:rPr>
+        <w:t xml:space="preserve"> r16</w:t>
+      </w:r>
+    </w:p>
+    <w:p>
+      <w:pPr>
+        <w:autoSpaceDE w:val="0"/>
+        <w:autoSpaceDN w:val="0"/>
+        <w:adjustRightInd w:val="0"/>
+        <w:spacing w:after="0" w:line="240" w:lineRule="auto"/>
+        <w:rPr>
+          <w:rFonts w:ascii="Consolas" w:hAnsi="Consolas" w:cs="Consolas"/>
+          <w:color w:val="000000"/>
+          <w:sz w:val="19"/>
+          <w:szCs w:val="19"/>
+          <w:highlight w:val="white"/>
+        </w:rPr>
+      </w:pPr>
+      <w:r>
+        <w:rPr>
+          <w:rFonts w:ascii="Consolas" w:hAnsi="Consolas" w:cs="Consolas"/>
+          <w:color w:val="0000FF"/>
+          <w:sz w:val="19"/>
+          <w:szCs w:val="19"/>
+          <w:highlight w:val="white"/>
+        </w:rPr>
+        <w:t>ret</w:t>
+      </w:r>
+    </w:p>
+    <w:p>
+      <w:pPr>
+        <w:autoSpaceDE w:val="0"/>
+        <w:autoSpaceDN w:val="0"/>
+        <w:adjustRightInd w:val="0"/>
+        <w:spacing w:after="0" w:line="240" w:lineRule="auto"/>
+        <w:rPr>
+          <w:rFonts w:ascii="Consolas" w:hAnsi="Consolas" w:cs="Consolas"/>
+          <w:color w:val="000000"/>
+          <w:sz w:val="19"/>
+          <w:szCs w:val="19"/>
+          <w:highlight w:val="white"/>
+        </w:rPr>
+      </w:pPr>
+      <w:r>
+        <w:rPr>
+          <w:rFonts w:ascii="Consolas" w:hAnsi="Consolas" w:cs="Consolas"/>
+          <w:color w:val="008000"/>
+          <w:sz w:val="19"/>
+          <w:szCs w:val="19"/>
+          <w:highlight w:val="white"/>
+        </w:rPr>
         <w:t>;****************************************************</w:t>
       </w:r>
     </w:p>
@@ -11587,7 +12704,7 @@
           <w:szCs w:val="19"/>
           <w:highlight w:val="white"/>
         </w:rPr>
-        <w:t>; Name: USART_INIT</w:t>
+        <w:t>; Name: OUT_CHAR</w:t>
       </w:r>
     </w:p>
     <w:p>
@@ -11612,7 +12729,7 @@
           <w:szCs w:val="19"/>
           <w:highlight w:val="white"/>
         </w:rPr>
-        <w:t>; Purpose: INITIALIZE USART MODULE ON PORT D</w:t>
+        <w:t>; Purpose:TRANSMIT CHARACTER OUT OF PORT D TO USB</w:t>
       </w:r>
     </w:p>
     <w:p>
@@ -11662,7 +12779,7 @@
           <w:szCs w:val="19"/>
           <w:highlight w:val="white"/>
         </w:rPr>
-        <w:t>; Output: N/A</w:t>
+        <w:t>; Output: USARTD0_DATA</w:t>
       </w:r>
     </w:p>
     <w:p>
@@ -11712,7 +12829,7 @@
           <w:szCs w:val="19"/>
           <w:highlight w:val="white"/>
         </w:rPr>
-        <w:t>USART_INIT:</w:t>
+        <w:t>OUT_CHAR:</w:t>
       </w:r>
     </w:p>
     <w:p>
@@ -11757,7 +12874,7 @@
           <w:szCs w:val="19"/>
           <w:highlight w:val="white"/>
         </w:rPr>
-        <w:t xml:space="preserve"> r16</w:t>
+        <w:t xml:space="preserve"> r17</w:t>
       </w:r>
     </w:p>
     <w:p>
@@ -11792,7 +12909,33 @@
           <w:szCs w:val="19"/>
           <w:highlight w:val="white"/>
         </w:rPr>
-        <w:t>;set port d pin 2 as input and port d pin 3 as output</w:t>
+        <w:t>;check if transmitter busy</w:t>
+      </w:r>
+    </w:p>
+    <w:p>
+      <w:pPr>
+        <w:autoSpaceDE w:val="0"/>
+        <w:autoSpaceDN w:val="0"/>
+        <w:adjustRightInd w:val="0"/>
+        <w:spacing w:after="0" w:line="240" w:lineRule="auto"/>
+        <w:rPr>
+          <w:rFonts w:ascii="Consolas" w:hAnsi="Consolas" w:cs="Consolas"/>
+          <w:color w:val="000000"/>
+          <w:sz w:val="19"/>
+          <w:szCs w:val="19"/>
+          <w:highlight w:val="white"/>
+        </w:rPr>
+      </w:pPr>
+      <w:r>
+        <w:rPr>
+          <w:rFonts w:ascii="Consolas" w:hAnsi="Consolas" w:cs="Consolas"/>
+          <w:color w:val="000000"/>
+          <w:sz w:val="19"/>
+          <w:szCs w:val="19"/>
+          <w:highlight w:val="white"/>
+        </w:rPr>
+        <w:tab/>
+        <w:t>transmitter_busy:</w:t>
       </w:r>
     </w:p>
     <w:p>
@@ -11827,17 +12970,17 @@
           <w:szCs w:val="19"/>
           <w:highlight w:val="white"/>
         </w:rPr>
-        <w:t>ldi</w:t>
-      </w:r>
-      <w:r>
-        <w:rPr>
-          <w:rFonts w:ascii="Consolas" w:hAnsi="Consolas" w:cs="Consolas"/>
-          <w:color w:val="000000"/>
-          <w:sz w:val="19"/>
-          <w:szCs w:val="19"/>
-          <w:highlight w:val="white"/>
-        </w:rPr>
-        <w:t xml:space="preserve"> r16, 0b00000100</w:t>
+        <w:t>lds</w:t>
+      </w:r>
+      <w:r>
+        <w:rPr>
+          <w:rFonts w:ascii="Consolas" w:hAnsi="Consolas" w:cs="Consolas"/>
+          <w:color w:val="000000"/>
+          <w:sz w:val="19"/>
+          <w:szCs w:val="19"/>
+          <w:highlight w:val="white"/>
+        </w:rPr>
+        <w:t xml:space="preserve"> r17, USARTD0_STATUS</w:t>
       </w:r>
     </w:p>
     <w:p>
@@ -11872,6 +13015,131 @@
           <w:szCs w:val="19"/>
           <w:highlight w:val="white"/>
         </w:rPr>
+        <w:t>sbrs</w:t>
+      </w:r>
+      <w:r>
+        <w:rPr>
+          <w:rFonts w:ascii="Consolas" w:hAnsi="Consolas" w:cs="Consolas"/>
+          <w:color w:val="000000"/>
+          <w:sz w:val="19"/>
+          <w:szCs w:val="19"/>
+          <w:highlight w:val="white"/>
+        </w:rPr>
+        <w:t xml:space="preserve"> r17, USART_DREIF_bp</w:t>
+      </w:r>
+    </w:p>
+    <w:p>
+      <w:pPr>
+        <w:autoSpaceDE w:val="0"/>
+        <w:autoSpaceDN w:val="0"/>
+        <w:adjustRightInd w:val="0"/>
+        <w:spacing w:after="0" w:line="240" w:lineRule="auto"/>
+        <w:rPr>
+          <w:rFonts w:ascii="Consolas" w:hAnsi="Consolas" w:cs="Consolas"/>
+          <w:color w:val="000000"/>
+          <w:sz w:val="19"/>
+          <w:szCs w:val="19"/>
+          <w:highlight w:val="white"/>
+        </w:rPr>
+      </w:pPr>
+      <w:r>
+        <w:rPr>
+          <w:rFonts w:ascii="Consolas" w:hAnsi="Consolas" w:cs="Consolas"/>
+          <w:color w:val="000000"/>
+          <w:sz w:val="19"/>
+          <w:szCs w:val="19"/>
+          <w:highlight w:val="white"/>
+        </w:rPr>
+        <w:tab/>
+      </w:r>
+      <w:r>
+        <w:rPr>
+          <w:rFonts w:ascii="Consolas" w:hAnsi="Consolas" w:cs="Consolas"/>
+          <w:color w:val="0000FF"/>
+          <w:sz w:val="19"/>
+          <w:szCs w:val="19"/>
+          <w:highlight w:val="white"/>
+        </w:rPr>
+        <w:t>rjmp</w:t>
+      </w:r>
+      <w:r>
+        <w:rPr>
+          <w:rFonts w:ascii="Consolas" w:hAnsi="Consolas" w:cs="Consolas"/>
+          <w:color w:val="000000"/>
+          <w:sz w:val="19"/>
+          <w:szCs w:val="19"/>
+          <w:highlight w:val="white"/>
+        </w:rPr>
+        <w:t xml:space="preserve"> transmitter_busy</w:t>
+      </w:r>
+    </w:p>
+    <w:p>
+      <w:pPr>
+        <w:autoSpaceDE w:val="0"/>
+        <w:autoSpaceDN w:val="0"/>
+        <w:adjustRightInd w:val="0"/>
+        <w:spacing w:after="0" w:line="240" w:lineRule="auto"/>
+        <w:rPr>
+          <w:rFonts w:ascii="Consolas" w:hAnsi="Consolas" w:cs="Consolas"/>
+          <w:color w:val="000000"/>
+          <w:sz w:val="19"/>
+          <w:szCs w:val="19"/>
+          <w:highlight w:val="white"/>
+        </w:rPr>
+      </w:pPr>
+      <w:r>
+        <w:rPr>
+          <w:rFonts w:ascii="Consolas" w:hAnsi="Consolas" w:cs="Consolas"/>
+          <w:color w:val="000000"/>
+          <w:sz w:val="19"/>
+          <w:szCs w:val="19"/>
+          <w:highlight w:val="white"/>
+        </w:rPr>
+        <w:tab/>
+      </w:r>
+      <w:r>
+        <w:rPr>
+          <w:rFonts w:ascii="Consolas" w:hAnsi="Consolas" w:cs="Consolas"/>
+          <w:color w:val="008000"/>
+          <w:sz w:val="19"/>
+          <w:szCs w:val="19"/>
+          <w:highlight w:val="white"/>
+        </w:rPr>
+        <w:t>;load character into transmitter data register</w:t>
+      </w:r>
+    </w:p>
+    <w:p>
+      <w:pPr>
+        <w:autoSpaceDE w:val="0"/>
+        <w:autoSpaceDN w:val="0"/>
+        <w:adjustRightInd w:val="0"/>
+        <w:spacing w:after="0" w:line="240" w:lineRule="auto"/>
+        <w:rPr>
+          <w:rFonts w:ascii="Consolas" w:hAnsi="Consolas" w:cs="Consolas"/>
+          <w:color w:val="000000"/>
+          <w:sz w:val="19"/>
+          <w:szCs w:val="19"/>
+          <w:highlight w:val="white"/>
+        </w:rPr>
+      </w:pPr>
+      <w:r>
+        <w:rPr>
+          <w:rFonts w:ascii="Consolas" w:hAnsi="Consolas" w:cs="Consolas"/>
+          <w:color w:val="000000"/>
+          <w:sz w:val="19"/>
+          <w:szCs w:val="19"/>
+          <w:highlight w:val="white"/>
+        </w:rPr>
+        <w:tab/>
+      </w:r>
+      <w:r>
+        <w:rPr>
+          <w:rFonts w:ascii="Consolas" w:hAnsi="Consolas" w:cs="Consolas"/>
+          <w:color w:val="0000FF"/>
+          <w:sz w:val="19"/>
+          <w:szCs w:val="19"/>
+          <w:highlight w:val="white"/>
+        </w:rPr>
         <w:t>sts</w:t>
       </w:r>
       <w:r>
@@ -11882,7 +13150,7 @@
           <w:szCs w:val="19"/>
           <w:highlight w:val="white"/>
         </w:rPr>
-        <w:t xml:space="preserve"> PORTD_OUTCLR,r16</w:t>
+        <w:t xml:space="preserve"> USARTD0_DATA, r16</w:t>
       </w:r>
     </w:p>
     <w:p>
@@ -11917,43 +13185,33 @@
           <w:szCs w:val="19"/>
           <w:highlight w:val="white"/>
         </w:rPr>
-        <w:t>sts</w:t>
-      </w:r>
-      <w:r>
-        <w:rPr>
-          <w:rFonts w:ascii="Consolas" w:hAnsi="Consolas" w:cs="Consolas"/>
-          <w:color w:val="000000"/>
-          <w:sz w:val="19"/>
-          <w:szCs w:val="19"/>
-          <w:highlight w:val="white"/>
-        </w:rPr>
-        <w:t xml:space="preserve"> PORTD_DIRCLR, r16</w:t>
-      </w:r>
-    </w:p>
-    <w:p>
-      <w:pPr>
-        <w:autoSpaceDE w:val="0"/>
-        <w:autoSpaceDN w:val="0"/>
-        <w:adjustRightInd w:val="0"/>
-        <w:spacing w:after="0" w:line="240" w:lineRule="auto"/>
-        <w:rPr>
-          <w:rFonts w:ascii="Consolas" w:hAnsi="Consolas" w:cs="Consolas"/>
-          <w:color w:val="000000"/>
-          <w:sz w:val="19"/>
-          <w:szCs w:val="19"/>
-          <w:highlight w:val="white"/>
-        </w:rPr>
-      </w:pPr>
-      <w:r>
-        <w:rPr>
-          <w:rFonts w:ascii="Consolas" w:hAnsi="Consolas" w:cs="Consolas"/>
-          <w:color w:val="000000"/>
-          <w:sz w:val="19"/>
-          <w:szCs w:val="19"/>
-          <w:highlight w:val="white"/>
-        </w:rPr>
-        <w:tab/>
-      </w:r>
+        <w:t>pop</w:t>
+      </w:r>
+      <w:r>
+        <w:rPr>
+          <w:rFonts w:ascii="Consolas" w:hAnsi="Consolas" w:cs="Consolas"/>
+          <w:color w:val="000000"/>
+          <w:sz w:val="19"/>
+          <w:szCs w:val="19"/>
+          <w:highlight w:val="white"/>
+        </w:rPr>
+        <w:t xml:space="preserve"> r17</w:t>
+      </w:r>
+    </w:p>
+    <w:p>
+      <w:pPr>
+        <w:autoSpaceDE w:val="0"/>
+        <w:autoSpaceDN w:val="0"/>
+        <w:adjustRightInd w:val="0"/>
+        <w:spacing w:after="0" w:line="240" w:lineRule="auto"/>
+        <w:rPr>
+          <w:rFonts w:ascii="Consolas" w:hAnsi="Consolas" w:cs="Consolas"/>
+          <w:color w:val="000000"/>
+          <w:sz w:val="19"/>
+          <w:szCs w:val="19"/>
+          <w:highlight w:val="white"/>
+        </w:rPr>
+      </w:pPr>
       <w:r>
         <w:rPr>
           <w:rFonts w:ascii="Consolas" w:hAnsi="Consolas" w:cs="Consolas"/>
@@ -11962,17 +13220,197 @@
           <w:szCs w:val="19"/>
           <w:highlight w:val="white"/>
         </w:rPr>
-        <w:t>ldi</w:t>
-      </w:r>
-      <w:r>
-        <w:rPr>
-          <w:rFonts w:ascii="Consolas" w:hAnsi="Consolas" w:cs="Consolas"/>
-          <w:color w:val="000000"/>
-          <w:sz w:val="19"/>
-          <w:szCs w:val="19"/>
-          <w:highlight w:val="white"/>
-        </w:rPr>
-        <w:t xml:space="preserve"> r16, 0b00001000</w:t>
+        <w:t>ret</w:t>
+      </w:r>
+    </w:p>
+    <w:p>
+      <w:pPr>
+        <w:autoSpaceDE w:val="0"/>
+        <w:autoSpaceDN w:val="0"/>
+        <w:adjustRightInd w:val="0"/>
+        <w:spacing w:after="0" w:line="240" w:lineRule="auto"/>
+        <w:rPr>
+          <w:rFonts w:ascii="Consolas" w:hAnsi="Consolas" w:cs="Consolas"/>
+          <w:color w:val="000000"/>
+          <w:sz w:val="19"/>
+          <w:szCs w:val="19"/>
+          <w:highlight w:val="white"/>
+        </w:rPr>
+      </w:pPr>
+    </w:p>
+    <w:p>
+      <w:pPr>
+        <w:autoSpaceDE w:val="0"/>
+        <w:autoSpaceDN w:val="0"/>
+        <w:adjustRightInd w:val="0"/>
+        <w:spacing w:after="0" w:line="240" w:lineRule="auto"/>
+        <w:rPr>
+          <w:rFonts w:ascii="Consolas" w:hAnsi="Consolas" w:cs="Consolas"/>
+          <w:color w:val="000000"/>
+          <w:sz w:val="19"/>
+          <w:szCs w:val="19"/>
+          <w:highlight w:val="white"/>
+        </w:rPr>
+      </w:pPr>
+      <w:r>
+        <w:rPr>
+          <w:rFonts w:ascii="Consolas" w:hAnsi="Consolas" w:cs="Consolas"/>
+          <w:color w:val="008000"/>
+          <w:sz w:val="19"/>
+          <w:szCs w:val="19"/>
+          <w:highlight w:val="white"/>
+        </w:rPr>
+        <w:t>;****************************************************</w:t>
+      </w:r>
+    </w:p>
+    <w:p>
+      <w:pPr>
+        <w:autoSpaceDE w:val="0"/>
+        <w:autoSpaceDN w:val="0"/>
+        <w:adjustRightInd w:val="0"/>
+        <w:spacing w:after="0" w:line="240" w:lineRule="auto"/>
+        <w:rPr>
+          <w:rFonts w:ascii="Consolas" w:hAnsi="Consolas" w:cs="Consolas"/>
+          <w:color w:val="000000"/>
+          <w:sz w:val="19"/>
+          <w:szCs w:val="19"/>
+          <w:highlight w:val="white"/>
+        </w:rPr>
+      </w:pPr>
+      <w:r>
+        <w:rPr>
+          <w:rFonts w:ascii="Consolas" w:hAnsi="Consolas" w:cs="Consolas"/>
+          <w:color w:val="008000"/>
+          <w:sz w:val="19"/>
+          <w:szCs w:val="19"/>
+          <w:highlight w:val="white"/>
+        </w:rPr>
+        <w:t>; Name: IN_CHAR</w:t>
+      </w:r>
+    </w:p>
+    <w:p>
+      <w:pPr>
+        <w:autoSpaceDE w:val="0"/>
+        <w:autoSpaceDN w:val="0"/>
+        <w:adjustRightInd w:val="0"/>
+        <w:spacing w:after="0" w:line="240" w:lineRule="auto"/>
+        <w:rPr>
+          <w:rFonts w:ascii="Consolas" w:hAnsi="Consolas" w:cs="Consolas"/>
+          <w:color w:val="000000"/>
+          <w:sz w:val="19"/>
+          <w:szCs w:val="19"/>
+          <w:highlight w:val="white"/>
+        </w:rPr>
+      </w:pPr>
+      <w:r>
+        <w:rPr>
+          <w:rFonts w:ascii="Consolas" w:hAnsi="Consolas" w:cs="Consolas"/>
+          <w:color w:val="008000"/>
+          <w:sz w:val="19"/>
+          <w:szCs w:val="19"/>
+          <w:highlight w:val="white"/>
+        </w:rPr>
+        <w:t>; Purpose: RECIEVES CHARACTER FROM USB TO RECIEVER</w:t>
+      </w:r>
+    </w:p>
+    <w:p>
+      <w:pPr>
+        <w:autoSpaceDE w:val="0"/>
+        <w:autoSpaceDN w:val="0"/>
+        <w:adjustRightInd w:val="0"/>
+        <w:spacing w:after="0" w:line="240" w:lineRule="auto"/>
+        <w:rPr>
+          <w:rFonts w:ascii="Consolas" w:hAnsi="Consolas" w:cs="Consolas"/>
+          <w:color w:val="000000"/>
+          <w:sz w:val="19"/>
+          <w:szCs w:val="19"/>
+          <w:highlight w:val="white"/>
+        </w:rPr>
+      </w:pPr>
+      <w:r>
+        <w:rPr>
+          <w:rFonts w:ascii="Consolas" w:hAnsi="Consolas" w:cs="Consolas"/>
+          <w:color w:val="008000"/>
+          <w:sz w:val="19"/>
+          <w:szCs w:val="19"/>
+          <w:highlight w:val="white"/>
+        </w:rPr>
+        <w:t>; Input(s):USARTD0_DATA</w:t>
+      </w:r>
+    </w:p>
+    <w:p>
+      <w:pPr>
+        <w:autoSpaceDE w:val="0"/>
+        <w:autoSpaceDN w:val="0"/>
+        <w:adjustRightInd w:val="0"/>
+        <w:spacing w:after="0" w:line="240" w:lineRule="auto"/>
+        <w:rPr>
+          <w:rFonts w:ascii="Consolas" w:hAnsi="Consolas" w:cs="Consolas"/>
+          <w:color w:val="000000"/>
+          <w:sz w:val="19"/>
+          <w:szCs w:val="19"/>
+          <w:highlight w:val="white"/>
+        </w:rPr>
+      </w:pPr>
+      <w:r>
+        <w:rPr>
+          <w:rFonts w:ascii="Consolas" w:hAnsi="Consolas" w:cs="Consolas"/>
+          <w:color w:val="008000"/>
+          <w:sz w:val="19"/>
+          <w:szCs w:val="19"/>
+          <w:highlight w:val="white"/>
+        </w:rPr>
+        <w:t>; Output:N/A</w:t>
+      </w:r>
+    </w:p>
+    <w:p>
+      <w:pPr>
+        <w:autoSpaceDE w:val="0"/>
+        <w:autoSpaceDN w:val="0"/>
+        <w:adjustRightInd w:val="0"/>
+        <w:spacing w:after="0" w:line="240" w:lineRule="auto"/>
+        <w:rPr>
+          <w:rFonts w:ascii="Consolas" w:hAnsi="Consolas" w:cs="Consolas"/>
+          <w:color w:val="000000"/>
+          <w:sz w:val="19"/>
+          <w:szCs w:val="19"/>
+          <w:highlight w:val="white"/>
+        </w:rPr>
+      </w:pPr>
+      <w:r>
+        <w:rPr>
+          <w:rFonts w:ascii="Consolas" w:hAnsi="Consolas" w:cs="Consolas"/>
+          <w:color w:val="008000"/>
+          <w:sz w:val="19"/>
+          <w:szCs w:val="19"/>
+          <w:highlight w:val="white"/>
+        </w:rPr>
+        <w:t>;****************************************************</w:t>
+      </w:r>
+    </w:p>
+    <w:p>
+      <w:pPr>
+        <w:autoSpaceDE w:val="0"/>
+        <w:autoSpaceDN w:val="0"/>
+        <w:adjustRightInd w:val="0"/>
+        <w:spacing w:after="0" w:line="240" w:lineRule="auto"/>
+        <w:rPr>
+          <w:rFonts w:ascii="Consolas" w:hAnsi="Consolas" w:cs="Consolas"/>
+          <w:color w:val="000000"/>
+          <w:sz w:val="19"/>
+          <w:szCs w:val="19"/>
+          <w:highlight w:val="white"/>
+        </w:rPr>
+      </w:pPr>
+      <w:r>
+        <w:rPr>
+          <w:rFonts w:ascii="Consolas" w:hAnsi="Consolas" w:cs="Consolas"/>
+          <w:color w:val="000000"/>
+          <w:sz w:val="19"/>
+          <w:szCs w:val="19"/>
+          <w:highlight w:val="white"/>
+        </w:rPr>
+        <w:t>IN_CHAR:</w:t>
       </w:r>
     </w:p>
     <w:p>
@@ -12007,17 +13445,78 @@
           <w:szCs w:val="19"/>
           <w:highlight w:val="white"/>
         </w:rPr>
-        <w:t>sts</w:t>
-      </w:r>
-      <w:r>
-        <w:rPr>
-          <w:rFonts w:ascii="Consolas" w:hAnsi="Consolas" w:cs="Consolas"/>
-          <w:color w:val="000000"/>
-          <w:sz w:val="19"/>
-          <w:szCs w:val="19"/>
-          <w:highlight w:val="white"/>
-        </w:rPr>
-        <w:t xml:space="preserve"> PORTD_OUTSET,r16</w:t>
+        <w:t>push</w:t>
+      </w:r>
+      <w:r>
+        <w:rPr>
+          <w:rFonts w:ascii="Consolas" w:hAnsi="Consolas" w:cs="Consolas"/>
+          <w:color w:val="000000"/>
+          <w:sz w:val="19"/>
+          <w:szCs w:val="19"/>
+          <w:highlight w:val="white"/>
+        </w:rPr>
+        <w:t xml:space="preserve"> r17</w:t>
+      </w:r>
+    </w:p>
+    <w:p>
+      <w:pPr>
+        <w:autoSpaceDE w:val="0"/>
+        <w:autoSpaceDN w:val="0"/>
+        <w:adjustRightInd w:val="0"/>
+        <w:spacing w:after="0" w:line="240" w:lineRule="auto"/>
+        <w:rPr>
+          <w:rFonts w:ascii="Consolas" w:hAnsi="Consolas" w:cs="Consolas"/>
+          <w:color w:val="000000"/>
+          <w:sz w:val="19"/>
+          <w:szCs w:val="19"/>
+          <w:highlight w:val="white"/>
+        </w:rPr>
+      </w:pPr>
+      <w:r>
+        <w:rPr>
+          <w:rFonts w:ascii="Consolas" w:hAnsi="Consolas" w:cs="Consolas"/>
+          <w:color w:val="000000"/>
+          <w:sz w:val="19"/>
+          <w:szCs w:val="19"/>
+          <w:highlight w:val="white"/>
+        </w:rPr>
+        <w:tab/>
+      </w:r>
+      <w:r>
+        <w:rPr>
+          <w:rFonts w:ascii="Consolas" w:hAnsi="Consolas" w:cs="Consolas"/>
+          <w:color w:val="008000"/>
+          <w:sz w:val="19"/>
+          <w:szCs w:val="19"/>
+          <w:highlight w:val="white"/>
+        </w:rPr>
+        <w:t>;check if reciever busy</w:t>
+      </w:r>
+    </w:p>
+    <w:p>
+      <w:pPr>
+        <w:autoSpaceDE w:val="0"/>
+        <w:autoSpaceDN w:val="0"/>
+        <w:adjustRightInd w:val="0"/>
+        <w:spacing w:after="0" w:line="240" w:lineRule="auto"/>
+        <w:rPr>
+          <w:rFonts w:ascii="Consolas" w:hAnsi="Consolas" w:cs="Consolas"/>
+          <w:color w:val="000000"/>
+          <w:sz w:val="19"/>
+          <w:szCs w:val="19"/>
+          <w:highlight w:val="white"/>
+        </w:rPr>
+      </w:pPr>
+      <w:r>
+        <w:rPr>
+          <w:rFonts w:ascii="Consolas" w:hAnsi="Consolas" w:cs="Consolas"/>
+          <w:color w:val="000000"/>
+          <w:sz w:val="19"/>
+          <w:szCs w:val="19"/>
+          <w:highlight w:val="white"/>
+        </w:rPr>
+        <w:tab/>
+        <w:t>reciever_busy:</w:t>
       </w:r>
     </w:p>
     <w:p>
@@ -12052,17 +13551,107 @@
           <w:szCs w:val="19"/>
           <w:highlight w:val="white"/>
         </w:rPr>
-        <w:t>sts</w:t>
-      </w:r>
-      <w:r>
-        <w:rPr>
-          <w:rFonts w:ascii="Consolas" w:hAnsi="Consolas" w:cs="Consolas"/>
-          <w:color w:val="000000"/>
-          <w:sz w:val="19"/>
-          <w:szCs w:val="19"/>
-          <w:highlight w:val="white"/>
-        </w:rPr>
-        <w:t xml:space="preserve"> PORTD_DIRSET, r16</w:t>
+        <w:t>lds</w:t>
+      </w:r>
+      <w:r>
+        <w:rPr>
+          <w:rFonts w:ascii="Consolas" w:hAnsi="Consolas" w:cs="Consolas"/>
+          <w:color w:val="000000"/>
+          <w:sz w:val="19"/>
+          <w:szCs w:val="19"/>
+          <w:highlight w:val="white"/>
+        </w:rPr>
+        <w:t xml:space="preserve"> r17, USARTD0_STATUS</w:t>
+      </w:r>
+    </w:p>
+    <w:p>
+      <w:pPr>
+        <w:autoSpaceDE w:val="0"/>
+        <w:autoSpaceDN w:val="0"/>
+        <w:adjustRightInd w:val="0"/>
+        <w:spacing w:after="0" w:line="240" w:lineRule="auto"/>
+        <w:rPr>
+          <w:rFonts w:ascii="Consolas" w:hAnsi="Consolas" w:cs="Consolas"/>
+          <w:color w:val="000000"/>
+          <w:sz w:val="19"/>
+          <w:szCs w:val="19"/>
+          <w:highlight w:val="white"/>
+        </w:rPr>
+      </w:pPr>
+      <w:r>
+        <w:rPr>
+          <w:rFonts w:ascii="Consolas" w:hAnsi="Consolas" w:cs="Consolas"/>
+          <w:color w:val="000000"/>
+          <w:sz w:val="19"/>
+          <w:szCs w:val="19"/>
+          <w:highlight w:val="white"/>
+        </w:rPr>
+        <w:tab/>
+      </w:r>
+      <w:r>
+        <w:rPr>
+          <w:rFonts w:ascii="Consolas" w:hAnsi="Consolas" w:cs="Consolas"/>
+          <w:color w:val="0000FF"/>
+          <w:sz w:val="19"/>
+          <w:szCs w:val="19"/>
+          <w:highlight w:val="white"/>
+        </w:rPr>
+        <w:t>sbrs</w:t>
+      </w:r>
+      <w:r>
+        <w:rPr>
+          <w:rFonts w:ascii="Consolas" w:hAnsi="Consolas" w:cs="Consolas"/>
+          <w:color w:val="000000"/>
+          <w:sz w:val="19"/>
+          <w:szCs w:val="19"/>
+          <w:highlight w:val="white"/>
+        </w:rPr>
+        <w:t xml:space="preserve"> r17, USART_RXCIF_bp</w:t>
+      </w:r>
+    </w:p>
+    <w:p>
+      <w:pPr>
+        <w:autoSpaceDE w:val="0"/>
+        <w:autoSpaceDN w:val="0"/>
+        <w:adjustRightInd w:val="0"/>
+        <w:spacing w:after="0" w:line="240" w:lineRule="auto"/>
+        <w:rPr>
+          <w:rFonts w:ascii="Consolas" w:hAnsi="Consolas" w:cs="Consolas"/>
+          <w:color w:val="000000"/>
+          <w:sz w:val="19"/>
+          <w:szCs w:val="19"/>
+          <w:highlight w:val="white"/>
+        </w:rPr>
+      </w:pPr>
+      <w:r>
+        <w:rPr>
+          <w:rFonts w:ascii="Consolas" w:hAnsi="Consolas" w:cs="Consolas"/>
+          <w:color w:val="000000"/>
+          <w:sz w:val="19"/>
+          <w:szCs w:val="19"/>
+          <w:highlight w:val="white"/>
+        </w:rPr>
+        <w:tab/>
+      </w:r>
+      <w:r>
+        <w:rPr>
+          <w:rFonts w:ascii="Consolas" w:hAnsi="Consolas" w:cs="Consolas"/>
+          <w:color w:val="0000FF"/>
+          <w:sz w:val="19"/>
+          <w:szCs w:val="19"/>
+          <w:highlight w:val="white"/>
+        </w:rPr>
+        <w:t>rjmp</w:t>
+      </w:r>
+      <w:r>
+        <w:rPr>
+          <w:rFonts w:ascii="Consolas" w:hAnsi="Consolas" w:cs="Consolas"/>
+          <w:color w:val="000000"/>
+          <w:sz w:val="19"/>
+          <w:szCs w:val="19"/>
+          <w:highlight w:val="white"/>
+        </w:rPr>
+        <w:t xml:space="preserve"> reciever_busy</w:t>
       </w:r>
     </w:p>
     <w:p>
@@ -12097,7 +13686,7 @@
           <w:szCs w:val="19"/>
           <w:highlight w:val="white"/>
         </w:rPr>
-        <w:t>;enable transmitter and reciever</w:t>
+        <w:t>;load character into reciever data register</w:t>
       </w:r>
     </w:p>
     <w:p>
@@ -12132,17 +13721,17 @@
           <w:szCs w:val="19"/>
           <w:highlight w:val="white"/>
         </w:rPr>
-        <w:t>ldi</w:t>
-      </w:r>
-      <w:r>
-        <w:rPr>
-          <w:rFonts w:ascii="Consolas" w:hAnsi="Consolas" w:cs="Consolas"/>
-          <w:color w:val="000000"/>
-          <w:sz w:val="19"/>
-          <w:szCs w:val="19"/>
-          <w:highlight w:val="white"/>
-        </w:rPr>
-        <w:t xml:space="preserve"> r16, 0b00011000</w:t>
+        <w:t>lds</w:t>
+      </w:r>
+      <w:r>
+        <w:rPr>
+          <w:rFonts w:ascii="Consolas" w:hAnsi="Consolas" w:cs="Consolas"/>
+          <w:color w:val="000000"/>
+          <w:sz w:val="19"/>
+          <w:szCs w:val="19"/>
+          <w:highlight w:val="white"/>
+        </w:rPr>
+        <w:t xml:space="preserve"> r16, USARTD0_DATA</w:t>
       </w:r>
     </w:p>
     <w:p>
@@ -12177,113 +13766,27 @@
           <w:szCs w:val="19"/>
           <w:highlight w:val="white"/>
         </w:rPr>
-        <w:t>sts</w:t>
-      </w:r>
-      <w:r>
-        <w:rPr>
-          <w:rFonts w:ascii="Consolas" w:hAnsi="Consolas" w:cs="Consolas"/>
-          <w:color w:val="000000"/>
-          <w:sz w:val="19"/>
-          <w:szCs w:val="19"/>
-          <w:highlight w:val="white"/>
-        </w:rPr>
-        <w:t xml:space="preserve"> USARTD0_CTRLB, r16</w:t>
-      </w:r>
-    </w:p>
-    <w:p>
-      <w:pPr>
-        <w:autoSpaceDE w:val="0"/>
-        <w:autoSpaceDN w:val="0"/>
-        <w:adjustRightInd w:val="0"/>
-        <w:spacing w:after="0" w:line="240" w:lineRule="auto"/>
-        <w:rPr>
-          <w:rFonts w:ascii="Consolas" w:hAnsi="Consolas" w:cs="Consolas"/>
-          <w:color w:val="000000"/>
-          <w:sz w:val="19"/>
-          <w:szCs w:val="19"/>
-          <w:highlight w:val="white"/>
-        </w:rPr>
-      </w:pPr>
-      <w:r>
-        <w:rPr>
-          <w:rFonts w:ascii="Consolas" w:hAnsi="Consolas" w:cs="Consolas"/>
-          <w:color w:val="000000"/>
-          <w:sz w:val="19"/>
-          <w:szCs w:val="19"/>
-          <w:highlight w:val="white"/>
-        </w:rPr>
-        <w:tab/>
-      </w:r>
-      <w:r>
-        <w:rPr>
-          <w:rFonts w:ascii="Consolas" w:hAnsi="Consolas" w:cs="Consolas"/>
-          <w:color w:val="008000"/>
-          <w:sz w:val="19"/>
-          <w:szCs w:val="19"/>
-          <w:highlight w:val="white"/>
-        </w:rPr>
-        <w:t xml:space="preserve">;set transmission to asynchronous and parity to odd </w:t>
-      </w:r>
-    </w:p>
-    <w:p>
-      <w:pPr>
-        <w:autoSpaceDE w:val="0"/>
-        <w:autoSpaceDN w:val="0"/>
-        <w:adjustRightInd w:val="0"/>
-        <w:spacing w:after="0" w:line="240" w:lineRule="auto"/>
-        <w:rPr>
-          <w:rFonts w:ascii="Consolas" w:hAnsi="Consolas" w:cs="Consolas"/>
-          <w:color w:val="000000"/>
-          <w:sz w:val="19"/>
-          <w:szCs w:val="19"/>
-          <w:highlight w:val="white"/>
-        </w:rPr>
-      </w:pPr>
-      <w:r>
-        <w:rPr>
-          <w:rFonts w:ascii="Consolas" w:hAnsi="Consolas" w:cs="Consolas"/>
-          <w:color w:val="000000"/>
-          <w:sz w:val="19"/>
-          <w:szCs w:val="19"/>
-          <w:highlight w:val="white"/>
-        </w:rPr>
-        <w:tab/>
-      </w:r>
-      <w:r>
-        <w:rPr>
-          <w:rFonts w:ascii="Consolas" w:hAnsi="Consolas" w:cs="Consolas"/>
-          <w:color w:val="008000"/>
-          <w:sz w:val="19"/>
-          <w:szCs w:val="19"/>
-          <w:highlight w:val="white"/>
-        </w:rPr>
-        <w:t>;and set number of stop bits to 1 and set character size to 8 bits</w:t>
-      </w:r>
-    </w:p>
-    <w:p>
-      <w:pPr>
-        <w:autoSpaceDE w:val="0"/>
-        <w:autoSpaceDN w:val="0"/>
-        <w:adjustRightInd w:val="0"/>
-        <w:spacing w:after="0" w:line="240" w:lineRule="auto"/>
-        <w:rPr>
-          <w:rFonts w:ascii="Consolas" w:hAnsi="Consolas" w:cs="Consolas"/>
-          <w:color w:val="000000"/>
-          <w:sz w:val="19"/>
-          <w:szCs w:val="19"/>
-          <w:highlight w:val="white"/>
-        </w:rPr>
-      </w:pPr>
-      <w:r>
-        <w:rPr>
-          <w:rFonts w:ascii="Consolas" w:hAnsi="Consolas" w:cs="Consolas"/>
-          <w:color w:val="000000"/>
-          <w:sz w:val="19"/>
-          <w:szCs w:val="19"/>
-          <w:highlight w:val="white"/>
-        </w:rPr>
-        <w:tab/>
-      </w:r>
+        <w:t>pop</w:t>
+      </w:r>
+      <w:r>
+        <w:rPr>
+          <w:rFonts w:ascii="Consolas" w:hAnsi="Consolas" w:cs="Consolas"/>
+          <w:color w:val="000000"/>
+          <w:sz w:val="19"/>
+          <w:szCs w:val="19"/>
+          <w:highlight w:val="white"/>
+        </w:rPr>
+        <w:t xml:space="preserve"> r17</w:t>
+      </w:r>
+    </w:p>
+    <w:p>
+      <w:pPr>
+        <w:rPr>
+          <w:rStyle w:val="Strong"/>
+          <w:rFonts w:ascii="Times New Roman" w:hAnsi="Times New Roman" w:cs="Times New Roman"/>
+          <w:sz w:val="28"/>
+        </w:rPr>
+      </w:pPr>
       <w:r>
         <w:rPr>
           <w:rFonts w:ascii="Consolas" w:hAnsi="Consolas" w:cs="Consolas"/>
@@ -12292,1930 +13795,8 @@
           <w:szCs w:val="19"/>
           <w:highlight w:val="white"/>
         </w:rPr>
-        <w:t>ldi</w:t>
-      </w:r>
-      <w:r>
-        <w:rPr>
-          <w:rFonts w:ascii="Consolas" w:hAnsi="Consolas" w:cs="Consolas"/>
-          <w:color w:val="000000"/>
-          <w:sz w:val="19"/>
-          <w:szCs w:val="19"/>
-          <w:highlight w:val="white"/>
-        </w:rPr>
-        <w:t xml:space="preserve"> r16,(USART_PMODE_ODD_gc|USART_CMODE_ASYNCHRONOUS_gc|USART_CHSIZE_8BIT_gc)</w:t>
-      </w:r>
-    </w:p>
-    <w:p>
-      <w:pPr>
-        <w:autoSpaceDE w:val="0"/>
-        <w:autoSpaceDN w:val="0"/>
-        <w:adjustRightInd w:val="0"/>
-        <w:spacing w:after="0" w:line="240" w:lineRule="auto"/>
-        <w:rPr>
-          <w:rFonts w:ascii="Consolas" w:hAnsi="Consolas" w:cs="Consolas"/>
-          <w:color w:val="000000"/>
-          <w:sz w:val="19"/>
-          <w:szCs w:val="19"/>
-          <w:highlight w:val="white"/>
-        </w:rPr>
-      </w:pPr>
-      <w:r>
-        <w:rPr>
-          <w:rFonts w:ascii="Consolas" w:hAnsi="Consolas" w:cs="Consolas"/>
-          <w:color w:val="000000"/>
-          <w:sz w:val="19"/>
-          <w:szCs w:val="19"/>
-          <w:highlight w:val="white"/>
-        </w:rPr>
-        <w:tab/>
-      </w:r>
-      <w:r>
-        <w:rPr>
-          <w:rFonts w:ascii="Consolas" w:hAnsi="Consolas" w:cs="Consolas"/>
-          <w:color w:val="0000FF"/>
-          <w:sz w:val="19"/>
-          <w:szCs w:val="19"/>
-          <w:highlight w:val="white"/>
-        </w:rPr>
-        <w:t>sts</w:t>
-      </w:r>
-      <w:r>
-        <w:rPr>
-          <w:rFonts w:ascii="Consolas" w:hAnsi="Consolas" w:cs="Consolas"/>
-          <w:color w:val="000000"/>
-          <w:sz w:val="19"/>
-          <w:szCs w:val="19"/>
-          <w:highlight w:val="white"/>
-        </w:rPr>
-        <w:t xml:space="preserve"> USARTD0_CTRLC, r16</w:t>
-      </w:r>
-    </w:p>
-    <w:p>
-      <w:pPr>
-        <w:autoSpaceDE w:val="0"/>
-        <w:autoSpaceDN w:val="0"/>
-        <w:adjustRightInd w:val="0"/>
-        <w:spacing w:after="0" w:line="240" w:lineRule="auto"/>
-        <w:rPr>
-          <w:rFonts w:ascii="Consolas" w:hAnsi="Consolas" w:cs="Consolas"/>
-          <w:color w:val="000000"/>
-          <w:sz w:val="19"/>
-          <w:szCs w:val="19"/>
-          <w:highlight w:val="white"/>
-        </w:rPr>
-      </w:pPr>
-      <w:r>
-        <w:rPr>
-          <w:rFonts w:ascii="Consolas" w:hAnsi="Consolas" w:cs="Consolas"/>
-          <w:color w:val="000000"/>
-          <w:sz w:val="19"/>
-          <w:szCs w:val="19"/>
-          <w:highlight w:val="white"/>
-        </w:rPr>
-        <w:tab/>
-      </w:r>
-      <w:r>
-        <w:rPr>
-          <w:rFonts w:ascii="Consolas" w:hAnsi="Consolas" w:cs="Consolas"/>
-          <w:color w:val="008000"/>
-          <w:sz w:val="19"/>
-          <w:szCs w:val="19"/>
-          <w:highlight w:val="white"/>
-        </w:rPr>
-        <w:t>;set baud rate to 72000 bps</w:t>
-      </w:r>
-    </w:p>
-    <w:p>
-      <w:pPr>
-        <w:autoSpaceDE w:val="0"/>
-        <w:autoSpaceDN w:val="0"/>
-        <w:adjustRightInd w:val="0"/>
-        <w:spacing w:after="0" w:line="240" w:lineRule="auto"/>
-        <w:rPr>
-          <w:rFonts w:ascii="Consolas" w:hAnsi="Consolas" w:cs="Consolas"/>
-          <w:color w:val="000000"/>
-          <w:sz w:val="19"/>
-          <w:szCs w:val="19"/>
-          <w:highlight w:val="white"/>
-        </w:rPr>
-      </w:pPr>
-      <w:r>
-        <w:rPr>
-          <w:rFonts w:ascii="Consolas" w:hAnsi="Consolas" w:cs="Consolas"/>
-          <w:color w:val="000000"/>
-          <w:sz w:val="19"/>
-          <w:szCs w:val="19"/>
-          <w:highlight w:val="white"/>
-        </w:rPr>
-        <w:tab/>
-      </w:r>
-      <w:r>
-        <w:rPr>
-          <w:rFonts w:ascii="Consolas" w:hAnsi="Consolas" w:cs="Consolas"/>
-          <w:color w:val="008000"/>
-          <w:sz w:val="19"/>
-          <w:szCs w:val="19"/>
-          <w:highlight w:val="white"/>
-        </w:rPr>
-        <w:t>;bsel = 47</w:t>
-      </w:r>
-    </w:p>
-    <w:p>
-      <w:pPr>
-        <w:autoSpaceDE w:val="0"/>
-        <w:autoSpaceDN w:val="0"/>
-        <w:adjustRightInd w:val="0"/>
-        <w:spacing w:after="0" w:line="240" w:lineRule="auto"/>
-        <w:rPr>
-          <w:rFonts w:ascii="Consolas" w:hAnsi="Consolas" w:cs="Consolas"/>
-          <w:color w:val="000000"/>
-          <w:sz w:val="19"/>
-          <w:szCs w:val="19"/>
-          <w:highlight w:val="white"/>
-        </w:rPr>
-      </w:pPr>
-      <w:r>
-        <w:rPr>
-          <w:rFonts w:ascii="Consolas" w:hAnsi="Consolas" w:cs="Consolas"/>
-          <w:color w:val="000000"/>
-          <w:sz w:val="19"/>
-          <w:szCs w:val="19"/>
-          <w:highlight w:val="white"/>
-        </w:rPr>
-        <w:tab/>
-      </w:r>
-      <w:r>
-        <w:rPr>
-          <w:rFonts w:ascii="Consolas" w:hAnsi="Consolas" w:cs="Consolas"/>
-          <w:color w:val="008000"/>
-          <w:sz w:val="19"/>
-          <w:szCs w:val="19"/>
-          <w:highlight w:val="white"/>
-        </w:rPr>
-        <w:t>;bscale = -6</w:t>
-      </w:r>
-    </w:p>
-    <w:p>
-      <w:pPr>
-        <w:autoSpaceDE w:val="0"/>
-        <w:autoSpaceDN w:val="0"/>
-        <w:adjustRightInd w:val="0"/>
-        <w:spacing w:after="0" w:line="240" w:lineRule="auto"/>
-        <w:rPr>
-          <w:rFonts w:ascii="Consolas" w:hAnsi="Consolas" w:cs="Consolas"/>
-          <w:color w:val="000000"/>
-          <w:sz w:val="19"/>
-          <w:szCs w:val="19"/>
-          <w:highlight w:val="white"/>
-        </w:rPr>
-      </w:pPr>
-      <w:r>
-        <w:rPr>
-          <w:rFonts w:ascii="Consolas" w:hAnsi="Consolas" w:cs="Consolas"/>
-          <w:color w:val="000000"/>
-          <w:sz w:val="19"/>
-          <w:szCs w:val="19"/>
-          <w:highlight w:val="white"/>
-        </w:rPr>
-        <w:tab/>
-      </w:r>
-      <w:r>
-        <w:rPr>
-          <w:rFonts w:ascii="Consolas" w:hAnsi="Consolas" w:cs="Consolas"/>
-          <w:color w:val="0000FF"/>
-          <w:sz w:val="19"/>
-          <w:szCs w:val="19"/>
-          <w:highlight w:val="white"/>
-        </w:rPr>
-        <w:t>ldi</w:t>
-      </w:r>
-      <w:r>
-        <w:rPr>
-          <w:rFonts w:ascii="Consolas" w:hAnsi="Consolas" w:cs="Consolas"/>
-          <w:color w:val="000000"/>
-          <w:sz w:val="19"/>
-          <w:szCs w:val="19"/>
-          <w:highlight w:val="white"/>
-        </w:rPr>
-        <w:t xml:space="preserve"> r16, low(bsel)</w:t>
-      </w:r>
-    </w:p>
-    <w:p>
-      <w:pPr>
-        <w:autoSpaceDE w:val="0"/>
-        <w:autoSpaceDN w:val="0"/>
-        <w:adjustRightInd w:val="0"/>
-        <w:spacing w:after="0" w:line="240" w:lineRule="auto"/>
-        <w:rPr>
-          <w:rFonts w:ascii="Consolas" w:hAnsi="Consolas" w:cs="Consolas"/>
-          <w:color w:val="000000"/>
-          <w:sz w:val="19"/>
-          <w:szCs w:val="19"/>
-          <w:highlight w:val="white"/>
-        </w:rPr>
-      </w:pPr>
-      <w:r>
-        <w:rPr>
-          <w:rFonts w:ascii="Consolas" w:hAnsi="Consolas" w:cs="Consolas"/>
-          <w:color w:val="000000"/>
-          <w:sz w:val="19"/>
-          <w:szCs w:val="19"/>
-          <w:highlight w:val="white"/>
-        </w:rPr>
-        <w:tab/>
-      </w:r>
-      <w:r>
-        <w:rPr>
-          <w:rFonts w:ascii="Consolas" w:hAnsi="Consolas" w:cs="Consolas"/>
-          <w:color w:val="0000FF"/>
-          <w:sz w:val="19"/>
-          <w:szCs w:val="19"/>
-          <w:highlight w:val="white"/>
-        </w:rPr>
-        <w:t>sts</w:t>
-      </w:r>
-      <w:r>
-        <w:rPr>
-          <w:rFonts w:ascii="Consolas" w:hAnsi="Consolas" w:cs="Consolas"/>
-          <w:color w:val="000000"/>
-          <w:sz w:val="19"/>
-          <w:szCs w:val="19"/>
-          <w:highlight w:val="white"/>
-        </w:rPr>
-        <w:t xml:space="preserve"> USARTD0_BAUDCTRLA, r16</w:t>
-      </w:r>
-    </w:p>
-    <w:p>
-      <w:pPr>
-        <w:autoSpaceDE w:val="0"/>
-        <w:autoSpaceDN w:val="0"/>
-        <w:adjustRightInd w:val="0"/>
-        <w:spacing w:after="0" w:line="240" w:lineRule="auto"/>
-        <w:rPr>
-          <w:rFonts w:ascii="Consolas" w:hAnsi="Consolas" w:cs="Consolas"/>
-          <w:color w:val="000000"/>
-          <w:sz w:val="19"/>
-          <w:szCs w:val="19"/>
-          <w:highlight w:val="white"/>
-        </w:rPr>
-      </w:pPr>
-      <w:r>
-        <w:rPr>
-          <w:rFonts w:ascii="Consolas" w:hAnsi="Consolas" w:cs="Consolas"/>
-          <w:color w:val="000000"/>
-          <w:sz w:val="19"/>
-          <w:szCs w:val="19"/>
-          <w:highlight w:val="white"/>
-        </w:rPr>
-        <w:tab/>
-      </w:r>
-      <w:r>
-        <w:rPr>
-          <w:rFonts w:ascii="Consolas" w:hAnsi="Consolas" w:cs="Consolas"/>
-          <w:color w:val="0000FF"/>
-          <w:sz w:val="19"/>
-          <w:szCs w:val="19"/>
-          <w:highlight w:val="white"/>
-        </w:rPr>
-        <w:t>ldi</w:t>
-      </w:r>
-      <w:r>
-        <w:rPr>
-          <w:rFonts w:ascii="Consolas" w:hAnsi="Consolas" w:cs="Consolas"/>
-          <w:color w:val="000000"/>
-          <w:sz w:val="19"/>
-          <w:szCs w:val="19"/>
-          <w:highlight w:val="white"/>
-        </w:rPr>
-        <w:t xml:space="preserve"> r16, ((bscale&lt;&lt;4) | (high(bsel))) </w:t>
-      </w:r>
-      <w:r>
-        <w:rPr>
-          <w:rFonts w:ascii="Consolas" w:hAnsi="Consolas" w:cs="Consolas"/>
-          <w:color w:val="008000"/>
-          <w:sz w:val="19"/>
-          <w:szCs w:val="19"/>
-          <w:highlight w:val="white"/>
-        </w:rPr>
-        <w:t>;1010 = -6</w:t>
-      </w:r>
-    </w:p>
-    <w:p>
-      <w:pPr>
-        <w:autoSpaceDE w:val="0"/>
-        <w:autoSpaceDN w:val="0"/>
-        <w:adjustRightInd w:val="0"/>
-        <w:spacing w:after="0" w:line="240" w:lineRule="auto"/>
-        <w:rPr>
-          <w:rFonts w:ascii="Consolas" w:hAnsi="Consolas" w:cs="Consolas"/>
-          <w:color w:val="000000"/>
-          <w:sz w:val="19"/>
-          <w:szCs w:val="19"/>
-          <w:highlight w:val="white"/>
-        </w:rPr>
-      </w:pPr>
-      <w:r>
-        <w:rPr>
-          <w:rFonts w:ascii="Consolas" w:hAnsi="Consolas" w:cs="Consolas"/>
-          <w:color w:val="000000"/>
-          <w:sz w:val="19"/>
-          <w:szCs w:val="19"/>
-          <w:highlight w:val="white"/>
-        </w:rPr>
-        <w:tab/>
-      </w:r>
-      <w:r>
-        <w:rPr>
-          <w:rFonts w:ascii="Consolas" w:hAnsi="Consolas" w:cs="Consolas"/>
-          <w:color w:val="0000FF"/>
-          <w:sz w:val="19"/>
-          <w:szCs w:val="19"/>
-          <w:highlight w:val="white"/>
-        </w:rPr>
-        <w:t>sts</w:t>
-      </w:r>
-      <w:r>
-        <w:rPr>
-          <w:rFonts w:ascii="Consolas" w:hAnsi="Consolas" w:cs="Consolas"/>
-          <w:color w:val="000000"/>
-          <w:sz w:val="19"/>
-          <w:szCs w:val="19"/>
-          <w:highlight w:val="white"/>
-        </w:rPr>
-        <w:t xml:space="preserve"> USARTD0_BAUDCTRLB, r16</w:t>
-      </w:r>
-    </w:p>
-    <w:p>
-      <w:pPr>
-        <w:autoSpaceDE w:val="0"/>
-        <w:autoSpaceDN w:val="0"/>
-        <w:adjustRightInd w:val="0"/>
-        <w:spacing w:after="0" w:line="240" w:lineRule="auto"/>
-        <w:rPr>
-          <w:rFonts w:ascii="Consolas" w:hAnsi="Consolas" w:cs="Consolas"/>
-          <w:color w:val="000000"/>
-          <w:sz w:val="19"/>
-          <w:szCs w:val="19"/>
-          <w:highlight w:val="white"/>
-        </w:rPr>
-      </w:pPr>
-      <w:r>
-        <w:rPr>
-          <w:rFonts w:ascii="Consolas" w:hAnsi="Consolas" w:cs="Consolas"/>
-          <w:color w:val="000000"/>
-          <w:sz w:val="19"/>
-          <w:szCs w:val="19"/>
-          <w:highlight w:val="white"/>
-        </w:rPr>
-        <w:tab/>
-      </w:r>
-      <w:r>
-        <w:rPr>
-          <w:rFonts w:ascii="Consolas" w:hAnsi="Consolas" w:cs="Consolas"/>
-          <w:color w:val="0000FF"/>
-          <w:sz w:val="19"/>
-          <w:szCs w:val="19"/>
-          <w:highlight w:val="white"/>
-        </w:rPr>
-        <w:t>pop</w:t>
-      </w:r>
-      <w:r>
-        <w:rPr>
-          <w:rFonts w:ascii="Consolas" w:hAnsi="Consolas" w:cs="Consolas"/>
-          <w:color w:val="000000"/>
-          <w:sz w:val="19"/>
-          <w:szCs w:val="19"/>
-          <w:highlight w:val="white"/>
-        </w:rPr>
-        <w:t xml:space="preserve"> r16</w:t>
-      </w:r>
-    </w:p>
-    <w:p>
-      <w:pPr>
-        <w:autoSpaceDE w:val="0"/>
-        <w:autoSpaceDN w:val="0"/>
-        <w:adjustRightInd w:val="0"/>
-        <w:spacing w:after="0" w:line="240" w:lineRule="auto"/>
-        <w:rPr>
-          <w:rFonts w:ascii="Consolas" w:hAnsi="Consolas" w:cs="Consolas"/>
-          <w:color w:val="000000"/>
-          <w:sz w:val="19"/>
-          <w:szCs w:val="19"/>
-          <w:highlight w:val="white"/>
-        </w:rPr>
-      </w:pPr>
-      <w:r>
-        <w:rPr>
-          <w:rFonts w:ascii="Consolas" w:hAnsi="Consolas" w:cs="Consolas"/>
-          <w:color w:val="0000FF"/>
-          <w:sz w:val="19"/>
-          <w:szCs w:val="19"/>
-          <w:highlight w:val="white"/>
-        </w:rPr>
         <w:t>ret</w:t>
       </w:r>
-    </w:p>
-    <w:p>
-      <w:pPr>
-        <w:autoSpaceDE w:val="0"/>
-        <w:autoSpaceDN w:val="0"/>
-        <w:adjustRightInd w:val="0"/>
-        <w:spacing w:after="0" w:line="240" w:lineRule="auto"/>
-        <w:rPr>
-          <w:rFonts w:ascii="Consolas" w:hAnsi="Consolas" w:cs="Consolas"/>
-          <w:color w:val="000000"/>
-          <w:sz w:val="19"/>
-          <w:szCs w:val="19"/>
-          <w:highlight w:val="white"/>
-        </w:rPr>
-      </w:pPr>
-      <w:r>
-        <w:rPr>
-          <w:rFonts w:ascii="Consolas" w:hAnsi="Consolas" w:cs="Consolas"/>
-          <w:color w:val="008000"/>
-          <w:sz w:val="19"/>
-          <w:szCs w:val="19"/>
-          <w:highlight w:val="white"/>
-        </w:rPr>
-        <w:t>;****************************************************</w:t>
-      </w:r>
-    </w:p>
-    <w:p>
-      <w:pPr>
-        <w:autoSpaceDE w:val="0"/>
-        <w:autoSpaceDN w:val="0"/>
-        <w:adjustRightInd w:val="0"/>
-        <w:spacing w:after="0" w:line="240" w:lineRule="auto"/>
-        <w:rPr>
-          <w:rFonts w:ascii="Consolas" w:hAnsi="Consolas" w:cs="Consolas"/>
-          <w:color w:val="000000"/>
-          <w:sz w:val="19"/>
-          <w:szCs w:val="19"/>
-          <w:highlight w:val="white"/>
-        </w:rPr>
-      </w:pPr>
-      <w:r>
-        <w:rPr>
-          <w:rFonts w:ascii="Consolas" w:hAnsi="Consolas" w:cs="Consolas"/>
-          <w:color w:val="008000"/>
-          <w:sz w:val="19"/>
-          <w:szCs w:val="19"/>
-          <w:highlight w:val="white"/>
-        </w:rPr>
-        <w:t>; Name: OUT_CHAR</w:t>
-      </w:r>
-    </w:p>
-    <w:p>
-      <w:pPr>
-        <w:autoSpaceDE w:val="0"/>
-        <w:autoSpaceDN w:val="0"/>
-        <w:adjustRightInd w:val="0"/>
-        <w:spacing w:after="0" w:line="240" w:lineRule="auto"/>
-        <w:rPr>
-          <w:rFonts w:ascii="Consolas" w:hAnsi="Consolas" w:cs="Consolas"/>
-          <w:color w:val="000000"/>
-          <w:sz w:val="19"/>
-          <w:szCs w:val="19"/>
-          <w:highlight w:val="white"/>
-        </w:rPr>
-      </w:pPr>
-      <w:r>
-        <w:rPr>
-          <w:rFonts w:ascii="Consolas" w:hAnsi="Consolas" w:cs="Consolas"/>
-          <w:color w:val="008000"/>
-          <w:sz w:val="19"/>
-          <w:szCs w:val="19"/>
-          <w:highlight w:val="white"/>
-        </w:rPr>
-        <w:t>; Purpose:TRANSMIT CHARACTER OUT OF PORT D TO USB</w:t>
-      </w:r>
-    </w:p>
-    <w:p>
-      <w:pPr>
-        <w:autoSpaceDE w:val="0"/>
-        <w:autoSpaceDN w:val="0"/>
-        <w:adjustRightInd w:val="0"/>
-        <w:spacing w:after="0" w:line="240" w:lineRule="auto"/>
-        <w:rPr>
-          <w:rFonts w:ascii="Consolas" w:hAnsi="Consolas" w:cs="Consolas"/>
-          <w:color w:val="000000"/>
-          <w:sz w:val="19"/>
-          <w:szCs w:val="19"/>
-          <w:highlight w:val="white"/>
-        </w:rPr>
-      </w:pPr>
-      <w:r>
-        <w:rPr>
-          <w:rFonts w:ascii="Consolas" w:hAnsi="Consolas" w:cs="Consolas"/>
-          <w:color w:val="008000"/>
-          <w:sz w:val="19"/>
-          <w:szCs w:val="19"/>
-          <w:highlight w:val="white"/>
-        </w:rPr>
-        <w:t>; Input(s): N/A</w:t>
-      </w:r>
-    </w:p>
-    <w:p>
-      <w:pPr>
-        <w:autoSpaceDE w:val="0"/>
-        <w:autoSpaceDN w:val="0"/>
-        <w:adjustRightInd w:val="0"/>
-        <w:spacing w:after="0" w:line="240" w:lineRule="auto"/>
-        <w:rPr>
-          <w:rFonts w:ascii="Consolas" w:hAnsi="Consolas" w:cs="Consolas"/>
-          <w:color w:val="000000"/>
-          <w:sz w:val="19"/>
-          <w:szCs w:val="19"/>
-          <w:highlight w:val="white"/>
-        </w:rPr>
-      </w:pPr>
-      <w:r>
-        <w:rPr>
-          <w:rFonts w:ascii="Consolas" w:hAnsi="Consolas" w:cs="Consolas"/>
-          <w:color w:val="008000"/>
-          <w:sz w:val="19"/>
-          <w:szCs w:val="19"/>
-          <w:highlight w:val="white"/>
-        </w:rPr>
-        <w:t>; Output: USARTD0_DATA</w:t>
-      </w:r>
-    </w:p>
-    <w:p>
-      <w:pPr>
-        <w:autoSpaceDE w:val="0"/>
-        <w:autoSpaceDN w:val="0"/>
-        <w:adjustRightInd w:val="0"/>
-        <w:spacing w:after="0" w:line="240" w:lineRule="auto"/>
-        <w:rPr>
-          <w:rFonts w:ascii="Consolas" w:hAnsi="Consolas" w:cs="Consolas"/>
-          <w:color w:val="000000"/>
-          <w:sz w:val="19"/>
-          <w:szCs w:val="19"/>
-          <w:highlight w:val="white"/>
-        </w:rPr>
-      </w:pPr>
-      <w:r>
-        <w:rPr>
-          <w:rFonts w:ascii="Consolas" w:hAnsi="Consolas" w:cs="Consolas"/>
-          <w:color w:val="008000"/>
-          <w:sz w:val="19"/>
-          <w:szCs w:val="19"/>
-          <w:highlight w:val="white"/>
-        </w:rPr>
-        <w:t>;****************************************************</w:t>
-      </w:r>
-    </w:p>
-    <w:p>
-      <w:pPr>
-        <w:autoSpaceDE w:val="0"/>
-        <w:autoSpaceDN w:val="0"/>
-        <w:adjustRightInd w:val="0"/>
-        <w:spacing w:after="0" w:line="240" w:lineRule="auto"/>
-        <w:rPr>
-          <w:rFonts w:ascii="Consolas" w:hAnsi="Consolas" w:cs="Consolas"/>
-          <w:color w:val="000000"/>
-          <w:sz w:val="19"/>
-          <w:szCs w:val="19"/>
-          <w:highlight w:val="white"/>
-        </w:rPr>
-      </w:pPr>
-      <w:r>
-        <w:rPr>
-          <w:rFonts w:ascii="Consolas" w:hAnsi="Consolas" w:cs="Consolas"/>
-          <w:color w:val="000000"/>
-          <w:sz w:val="19"/>
-          <w:szCs w:val="19"/>
-          <w:highlight w:val="white"/>
-        </w:rPr>
-        <w:t>OUT_CHAR:</w:t>
-      </w:r>
-    </w:p>
-    <w:p>
-      <w:pPr>
-        <w:autoSpaceDE w:val="0"/>
-        <w:autoSpaceDN w:val="0"/>
-        <w:adjustRightInd w:val="0"/>
-        <w:spacing w:after="0" w:line="240" w:lineRule="auto"/>
-        <w:rPr>
-          <w:rFonts w:ascii="Consolas" w:hAnsi="Consolas" w:cs="Consolas"/>
-          <w:color w:val="000000"/>
-          <w:sz w:val="19"/>
-          <w:szCs w:val="19"/>
-          <w:highlight w:val="white"/>
-        </w:rPr>
-      </w:pPr>
-      <w:r>
-        <w:rPr>
-          <w:rFonts w:ascii="Consolas" w:hAnsi="Consolas" w:cs="Consolas"/>
-          <w:color w:val="000000"/>
-          <w:sz w:val="19"/>
-          <w:szCs w:val="19"/>
-          <w:highlight w:val="white"/>
-        </w:rPr>
-        <w:tab/>
-      </w:r>
-      <w:r>
-        <w:rPr>
-          <w:rFonts w:ascii="Consolas" w:hAnsi="Consolas" w:cs="Consolas"/>
-          <w:color w:val="0000FF"/>
-          <w:sz w:val="19"/>
-          <w:szCs w:val="19"/>
-          <w:highlight w:val="white"/>
-        </w:rPr>
-        <w:t>push</w:t>
-      </w:r>
-      <w:r>
-        <w:rPr>
-          <w:rFonts w:ascii="Consolas" w:hAnsi="Consolas" w:cs="Consolas"/>
-          <w:color w:val="000000"/>
-          <w:sz w:val="19"/>
-          <w:szCs w:val="19"/>
-          <w:highlight w:val="white"/>
-        </w:rPr>
-        <w:t xml:space="preserve"> r17</w:t>
-      </w:r>
-    </w:p>
-    <w:p>
-      <w:pPr>
-        <w:autoSpaceDE w:val="0"/>
-        <w:autoSpaceDN w:val="0"/>
-        <w:adjustRightInd w:val="0"/>
-        <w:spacing w:after="0" w:line="240" w:lineRule="auto"/>
-        <w:rPr>
-          <w:rFonts w:ascii="Consolas" w:hAnsi="Consolas" w:cs="Consolas"/>
-          <w:color w:val="000000"/>
-          <w:sz w:val="19"/>
-          <w:szCs w:val="19"/>
-          <w:highlight w:val="white"/>
-        </w:rPr>
-      </w:pPr>
-      <w:r>
-        <w:rPr>
-          <w:rFonts w:ascii="Consolas" w:hAnsi="Consolas" w:cs="Consolas"/>
-          <w:color w:val="000000"/>
-          <w:sz w:val="19"/>
-          <w:szCs w:val="19"/>
-          <w:highlight w:val="white"/>
-        </w:rPr>
-        <w:tab/>
-      </w:r>
-      <w:r>
-        <w:rPr>
-          <w:rFonts w:ascii="Consolas" w:hAnsi="Consolas" w:cs="Consolas"/>
-          <w:color w:val="008000"/>
-          <w:sz w:val="19"/>
-          <w:szCs w:val="19"/>
-          <w:highlight w:val="white"/>
-        </w:rPr>
-        <w:t>;check if transmitter busy</w:t>
-      </w:r>
-    </w:p>
-    <w:p>
-      <w:pPr>
-        <w:autoSpaceDE w:val="0"/>
-        <w:autoSpaceDN w:val="0"/>
-        <w:adjustRightInd w:val="0"/>
-        <w:spacing w:after="0" w:line="240" w:lineRule="auto"/>
-        <w:rPr>
-          <w:rFonts w:ascii="Consolas" w:hAnsi="Consolas" w:cs="Consolas"/>
-          <w:color w:val="000000"/>
-          <w:sz w:val="19"/>
-          <w:szCs w:val="19"/>
-          <w:highlight w:val="white"/>
-        </w:rPr>
-      </w:pPr>
-      <w:r>
-        <w:rPr>
-          <w:rFonts w:ascii="Consolas" w:hAnsi="Consolas" w:cs="Consolas"/>
-          <w:color w:val="000000"/>
-          <w:sz w:val="19"/>
-          <w:szCs w:val="19"/>
-          <w:highlight w:val="white"/>
-        </w:rPr>
-        <w:tab/>
-        <w:t>transmitter_busy:</w:t>
-      </w:r>
-    </w:p>
-    <w:p>
-      <w:pPr>
-        <w:autoSpaceDE w:val="0"/>
-        <w:autoSpaceDN w:val="0"/>
-        <w:adjustRightInd w:val="0"/>
-        <w:spacing w:after="0" w:line="240" w:lineRule="auto"/>
-        <w:rPr>
-          <w:rFonts w:ascii="Consolas" w:hAnsi="Consolas" w:cs="Consolas"/>
-          <w:color w:val="000000"/>
-          <w:sz w:val="19"/>
-          <w:szCs w:val="19"/>
-          <w:highlight w:val="white"/>
-        </w:rPr>
-      </w:pPr>
-      <w:r>
-        <w:rPr>
-          <w:rFonts w:ascii="Consolas" w:hAnsi="Consolas" w:cs="Consolas"/>
-          <w:color w:val="000000"/>
-          <w:sz w:val="19"/>
-          <w:szCs w:val="19"/>
-          <w:highlight w:val="white"/>
-        </w:rPr>
-        <w:tab/>
-      </w:r>
-      <w:r>
-        <w:rPr>
-          <w:rFonts w:ascii="Consolas" w:hAnsi="Consolas" w:cs="Consolas"/>
-          <w:color w:val="0000FF"/>
-          <w:sz w:val="19"/>
-          <w:szCs w:val="19"/>
-          <w:highlight w:val="white"/>
-        </w:rPr>
-        <w:t>lds</w:t>
-      </w:r>
-      <w:r>
-        <w:rPr>
-          <w:rFonts w:ascii="Consolas" w:hAnsi="Consolas" w:cs="Consolas"/>
-          <w:color w:val="000000"/>
-          <w:sz w:val="19"/>
-          <w:szCs w:val="19"/>
-          <w:highlight w:val="white"/>
-        </w:rPr>
-        <w:t xml:space="preserve"> r17, USARTD0_STATUS</w:t>
-      </w:r>
-    </w:p>
-    <w:p>
-      <w:pPr>
-        <w:autoSpaceDE w:val="0"/>
-        <w:autoSpaceDN w:val="0"/>
-        <w:adjustRightInd w:val="0"/>
-        <w:spacing w:after="0" w:line="240" w:lineRule="auto"/>
-        <w:rPr>
-          <w:rFonts w:ascii="Consolas" w:hAnsi="Consolas" w:cs="Consolas"/>
-          <w:color w:val="000000"/>
-          <w:sz w:val="19"/>
-          <w:szCs w:val="19"/>
-          <w:highlight w:val="white"/>
-        </w:rPr>
-      </w:pPr>
-      <w:r>
-        <w:rPr>
-          <w:rFonts w:ascii="Consolas" w:hAnsi="Consolas" w:cs="Consolas"/>
-          <w:color w:val="000000"/>
-          <w:sz w:val="19"/>
-          <w:szCs w:val="19"/>
-          <w:highlight w:val="white"/>
-        </w:rPr>
-        <w:tab/>
-      </w:r>
-      <w:r>
-        <w:rPr>
-          <w:rFonts w:ascii="Consolas" w:hAnsi="Consolas" w:cs="Consolas"/>
-          <w:color w:val="0000FF"/>
-          <w:sz w:val="19"/>
-          <w:szCs w:val="19"/>
-          <w:highlight w:val="white"/>
-        </w:rPr>
-        <w:t>sbrs</w:t>
-      </w:r>
-      <w:r>
-        <w:rPr>
-          <w:rFonts w:ascii="Consolas" w:hAnsi="Consolas" w:cs="Consolas"/>
-          <w:color w:val="000000"/>
-          <w:sz w:val="19"/>
-          <w:szCs w:val="19"/>
-          <w:highlight w:val="white"/>
-        </w:rPr>
-        <w:t xml:space="preserve"> r17, USART_DREIF_bp</w:t>
-      </w:r>
-    </w:p>
-    <w:p>
-      <w:pPr>
-        <w:autoSpaceDE w:val="0"/>
-        <w:autoSpaceDN w:val="0"/>
-        <w:adjustRightInd w:val="0"/>
-        <w:spacing w:after="0" w:line="240" w:lineRule="auto"/>
-        <w:rPr>
-          <w:rFonts w:ascii="Consolas" w:hAnsi="Consolas" w:cs="Consolas"/>
-          <w:color w:val="000000"/>
-          <w:sz w:val="19"/>
-          <w:szCs w:val="19"/>
-          <w:highlight w:val="white"/>
-        </w:rPr>
-      </w:pPr>
-      <w:r>
-        <w:rPr>
-          <w:rFonts w:ascii="Consolas" w:hAnsi="Consolas" w:cs="Consolas"/>
-          <w:color w:val="000000"/>
-          <w:sz w:val="19"/>
-          <w:szCs w:val="19"/>
-          <w:highlight w:val="white"/>
-        </w:rPr>
-        <w:tab/>
-      </w:r>
-      <w:r>
-        <w:rPr>
-          <w:rFonts w:ascii="Consolas" w:hAnsi="Consolas" w:cs="Consolas"/>
-          <w:color w:val="0000FF"/>
-          <w:sz w:val="19"/>
-          <w:szCs w:val="19"/>
-          <w:highlight w:val="white"/>
-        </w:rPr>
-        <w:t>rjmp</w:t>
-      </w:r>
-      <w:r>
-        <w:rPr>
-          <w:rFonts w:ascii="Consolas" w:hAnsi="Consolas" w:cs="Consolas"/>
-          <w:color w:val="000000"/>
-          <w:sz w:val="19"/>
-          <w:szCs w:val="19"/>
-          <w:highlight w:val="white"/>
-        </w:rPr>
-        <w:t xml:space="preserve"> transmitter_busy</w:t>
-      </w:r>
-    </w:p>
-    <w:p>
-      <w:pPr>
-        <w:autoSpaceDE w:val="0"/>
-        <w:autoSpaceDN w:val="0"/>
-        <w:adjustRightInd w:val="0"/>
-        <w:spacing w:after="0" w:line="240" w:lineRule="auto"/>
-        <w:rPr>
-          <w:rFonts w:ascii="Consolas" w:hAnsi="Consolas" w:cs="Consolas"/>
-          <w:color w:val="000000"/>
-          <w:sz w:val="19"/>
-          <w:szCs w:val="19"/>
-          <w:highlight w:val="white"/>
-        </w:rPr>
-      </w:pPr>
-      <w:r>
-        <w:rPr>
-          <w:rFonts w:ascii="Consolas" w:hAnsi="Consolas" w:cs="Consolas"/>
-          <w:color w:val="000000"/>
-          <w:sz w:val="19"/>
-          <w:szCs w:val="19"/>
-          <w:highlight w:val="white"/>
-        </w:rPr>
-        <w:tab/>
-      </w:r>
-      <w:r>
-        <w:rPr>
-          <w:rFonts w:ascii="Consolas" w:hAnsi="Consolas" w:cs="Consolas"/>
-          <w:color w:val="008000"/>
-          <w:sz w:val="19"/>
-          <w:szCs w:val="19"/>
-          <w:highlight w:val="white"/>
-        </w:rPr>
-        <w:t>;load character into transmitter data register</w:t>
-      </w:r>
-    </w:p>
-    <w:p>
-      <w:pPr>
-        <w:autoSpaceDE w:val="0"/>
-        <w:autoSpaceDN w:val="0"/>
-        <w:adjustRightInd w:val="0"/>
-        <w:spacing w:after="0" w:line="240" w:lineRule="auto"/>
-        <w:rPr>
-          <w:rFonts w:ascii="Consolas" w:hAnsi="Consolas" w:cs="Consolas"/>
-          <w:color w:val="000000"/>
-          <w:sz w:val="19"/>
-          <w:szCs w:val="19"/>
-          <w:highlight w:val="white"/>
-        </w:rPr>
-      </w:pPr>
-      <w:r>
-        <w:rPr>
-          <w:rFonts w:ascii="Consolas" w:hAnsi="Consolas" w:cs="Consolas"/>
-          <w:color w:val="000000"/>
-          <w:sz w:val="19"/>
-          <w:szCs w:val="19"/>
-          <w:highlight w:val="white"/>
-        </w:rPr>
-        <w:tab/>
-      </w:r>
-      <w:r>
-        <w:rPr>
-          <w:rFonts w:ascii="Consolas" w:hAnsi="Consolas" w:cs="Consolas"/>
-          <w:color w:val="0000FF"/>
-          <w:sz w:val="19"/>
-          <w:szCs w:val="19"/>
-          <w:highlight w:val="white"/>
-        </w:rPr>
-        <w:t>sts</w:t>
-      </w:r>
-      <w:r>
-        <w:rPr>
-          <w:rFonts w:ascii="Consolas" w:hAnsi="Consolas" w:cs="Consolas"/>
-          <w:color w:val="000000"/>
-          <w:sz w:val="19"/>
-          <w:szCs w:val="19"/>
-          <w:highlight w:val="white"/>
-        </w:rPr>
-        <w:t xml:space="preserve"> USARTD0_DATA, r16</w:t>
-      </w:r>
-    </w:p>
-    <w:p>
-      <w:pPr>
-        <w:autoSpaceDE w:val="0"/>
-        <w:autoSpaceDN w:val="0"/>
-        <w:adjustRightInd w:val="0"/>
-        <w:spacing w:after="0" w:line="240" w:lineRule="auto"/>
-        <w:rPr>
-          <w:rFonts w:ascii="Consolas" w:hAnsi="Consolas" w:cs="Consolas"/>
-          <w:color w:val="000000"/>
-          <w:sz w:val="19"/>
-          <w:szCs w:val="19"/>
-          <w:highlight w:val="white"/>
-        </w:rPr>
-      </w:pPr>
-      <w:r>
-        <w:rPr>
-          <w:rFonts w:ascii="Consolas" w:hAnsi="Consolas" w:cs="Consolas"/>
-          <w:color w:val="000000"/>
-          <w:sz w:val="19"/>
-          <w:szCs w:val="19"/>
-          <w:highlight w:val="white"/>
-        </w:rPr>
-        <w:tab/>
-      </w:r>
-      <w:r>
-        <w:rPr>
-          <w:rFonts w:ascii="Consolas" w:hAnsi="Consolas" w:cs="Consolas"/>
-          <w:color w:val="0000FF"/>
-          <w:sz w:val="19"/>
-          <w:szCs w:val="19"/>
-          <w:highlight w:val="white"/>
-        </w:rPr>
-        <w:t>pop</w:t>
-      </w:r>
-      <w:r>
-        <w:rPr>
-          <w:rFonts w:ascii="Consolas" w:hAnsi="Consolas" w:cs="Consolas"/>
-          <w:color w:val="000000"/>
-          <w:sz w:val="19"/>
-          <w:szCs w:val="19"/>
-          <w:highlight w:val="white"/>
-        </w:rPr>
-        <w:t xml:space="preserve"> r17</w:t>
-      </w:r>
-    </w:p>
-    <w:p>
-      <w:pPr>
-        <w:autoSpaceDE w:val="0"/>
-        <w:autoSpaceDN w:val="0"/>
-        <w:adjustRightInd w:val="0"/>
-        <w:spacing w:after="0" w:line="240" w:lineRule="auto"/>
-        <w:rPr>
-          <w:rFonts w:ascii="Consolas" w:hAnsi="Consolas" w:cs="Consolas"/>
-          <w:color w:val="0000FF"/>
-          <w:sz w:val="19"/>
-          <w:szCs w:val="19"/>
-          <w:highlight w:val="white"/>
-        </w:rPr>
-      </w:pPr>
-      <w:r>
-        <w:rPr>
-          <w:rFonts w:ascii="Consolas" w:hAnsi="Consolas" w:cs="Consolas"/>
-          <w:color w:val="0000FF"/>
-          <w:sz w:val="19"/>
-          <w:szCs w:val="19"/>
-          <w:highlight w:val="white"/>
-        </w:rPr>
-        <w:t>ret</w:t>
-      </w:r>
-    </w:p>
-    <w:p>
-      <w:pPr>
-        <w:autoSpaceDE w:val="0"/>
-        <w:autoSpaceDN w:val="0"/>
-        <w:adjustRightInd w:val="0"/>
-        <w:spacing w:after="0" w:line="240" w:lineRule="auto"/>
-        <w:rPr>
-          <w:rFonts w:ascii="Consolas" w:hAnsi="Consolas" w:cs="Consolas"/>
-          <w:color w:val="0000FF"/>
-          <w:sz w:val="19"/>
-          <w:szCs w:val="19"/>
-          <w:highlight w:val="white"/>
-        </w:rPr>
-      </w:pPr>
-    </w:p>
-    <w:p>
-      <w:pPr>
-        <w:autoSpaceDE w:val="0"/>
-        <w:autoSpaceDN w:val="0"/>
-        <w:adjustRightInd w:val="0"/>
-        <w:spacing w:after="0" w:line="240" w:lineRule="auto"/>
-        <w:rPr>
-          <w:rFonts w:ascii="Consolas" w:hAnsi="Consolas" w:cs="Consolas"/>
-          <w:color w:val="0000FF"/>
-          <w:sz w:val="19"/>
-          <w:szCs w:val="19"/>
-          <w:highlight w:val="white"/>
-        </w:rPr>
-      </w:pPr>
-    </w:p>
-    <w:p>
-      <w:pPr>
-        <w:autoSpaceDE w:val="0"/>
-        <w:autoSpaceDN w:val="0"/>
-        <w:adjustRightInd w:val="0"/>
-        <w:spacing w:after="0" w:line="240" w:lineRule="auto"/>
-        <w:rPr>
-          <w:rFonts w:ascii="Consolas" w:hAnsi="Consolas" w:cs="Consolas"/>
-          <w:color w:val="0000FF"/>
-          <w:sz w:val="19"/>
-          <w:szCs w:val="19"/>
-          <w:highlight w:val="white"/>
-        </w:rPr>
-      </w:pPr>
-    </w:p>
-    <w:p>
-      <w:pPr>
-        <w:autoSpaceDE w:val="0"/>
-        <w:autoSpaceDN w:val="0"/>
-        <w:adjustRightInd w:val="0"/>
-        <w:spacing w:after="0" w:line="240" w:lineRule="auto"/>
-        <w:rPr>
-          <w:rFonts w:ascii="Consolas" w:hAnsi="Consolas" w:cs="Consolas"/>
-          <w:color w:val="0000FF"/>
-          <w:sz w:val="19"/>
-          <w:szCs w:val="19"/>
-          <w:highlight w:val="white"/>
-        </w:rPr>
-      </w:pPr>
-    </w:p>
-    <w:p>
-      <w:pPr>
-        <w:autoSpaceDE w:val="0"/>
-        <w:autoSpaceDN w:val="0"/>
-        <w:adjustRightInd w:val="0"/>
-        <w:spacing w:after="0" w:line="240" w:lineRule="auto"/>
-        <w:rPr>
-          <w:rFonts w:ascii="Consolas" w:hAnsi="Consolas" w:cs="Consolas"/>
-          <w:color w:val="0000FF"/>
-          <w:sz w:val="19"/>
-          <w:szCs w:val="19"/>
-          <w:highlight w:val="white"/>
-        </w:rPr>
-      </w:pPr>
-    </w:p>
-    <w:p>
-      <w:pPr>
-        <w:autoSpaceDE w:val="0"/>
-        <w:autoSpaceDN w:val="0"/>
-        <w:adjustRightInd w:val="0"/>
-        <w:spacing w:after="0" w:line="240" w:lineRule="auto"/>
-        <w:rPr>
-          <w:rFonts w:ascii="Consolas" w:hAnsi="Consolas" w:cs="Consolas"/>
-          <w:color w:val="0000FF"/>
-          <w:sz w:val="19"/>
-          <w:szCs w:val="19"/>
-          <w:highlight w:val="white"/>
-        </w:rPr>
-      </w:pPr>
-    </w:p>
-    <w:p>
-      <w:pPr>
-        <w:autoSpaceDE w:val="0"/>
-        <w:autoSpaceDN w:val="0"/>
-        <w:adjustRightInd w:val="0"/>
-        <w:spacing w:after="0" w:line="240" w:lineRule="auto"/>
-        <w:rPr>
-          <w:rFonts w:ascii="Consolas" w:hAnsi="Consolas" w:cs="Consolas"/>
-          <w:color w:val="0000FF"/>
-          <w:sz w:val="19"/>
-          <w:szCs w:val="19"/>
-          <w:highlight w:val="white"/>
-        </w:rPr>
-      </w:pPr>
-    </w:p>
-    <w:p>
-      <w:pPr>
-        <w:autoSpaceDE w:val="0"/>
-        <w:autoSpaceDN w:val="0"/>
-        <w:adjustRightInd w:val="0"/>
-        <w:spacing w:after="0" w:line="240" w:lineRule="auto"/>
-        <w:rPr>
-          <w:rFonts w:ascii="Consolas" w:hAnsi="Consolas" w:cs="Consolas"/>
-          <w:color w:val="0000FF"/>
-          <w:sz w:val="19"/>
-          <w:szCs w:val="19"/>
-          <w:highlight w:val="white"/>
-        </w:rPr>
-      </w:pPr>
-    </w:p>
-    <w:p>
-      <w:pPr>
-        <w:autoSpaceDE w:val="0"/>
-        <w:autoSpaceDN w:val="0"/>
-        <w:adjustRightInd w:val="0"/>
-        <w:spacing w:after="0" w:line="240" w:lineRule="auto"/>
-        <w:rPr>
-          <w:rFonts w:ascii="Consolas" w:hAnsi="Consolas" w:cs="Consolas"/>
-          <w:color w:val="0000FF"/>
-          <w:sz w:val="19"/>
-          <w:szCs w:val="19"/>
-          <w:highlight w:val="white"/>
-        </w:rPr>
-      </w:pPr>
-    </w:p>
-    <w:p>
-      <w:pPr>
-        <w:autoSpaceDE w:val="0"/>
-        <w:autoSpaceDN w:val="0"/>
-        <w:adjustRightInd w:val="0"/>
-        <w:spacing w:after="0" w:line="240" w:lineRule="auto"/>
-        <w:rPr>
-          <w:rFonts w:ascii="Consolas" w:hAnsi="Consolas" w:cs="Consolas"/>
-          <w:color w:val="0000FF"/>
-          <w:sz w:val="19"/>
-          <w:szCs w:val="19"/>
-          <w:highlight w:val="white"/>
-        </w:rPr>
-      </w:pPr>
-    </w:p>
-    <w:p>
-      <w:pPr>
-        <w:autoSpaceDE w:val="0"/>
-        <w:autoSpaceDN w:val="0"/>
-        <w:adjustRightInd w:val="0"/>
-        <w:spacing w:after="0" w:line="240" w:lineRule="auto"/>
-        <w:rPr>
-          <w:rFonts w:ascii="Consolas" w:hAnsi="Consolas" w:cs="Consolas"/>
-          <w:color w:val="0000FF"/>
-          <w:sz w:val="19"/>
-          <w:szCs w:val="19"/>
-          <w:highlight w:val="white"/>
-        </w:rPr>
-      </w:pPr>
-    </w:p>
-    <w:p>
-      <w:pPr>
-        <w:autoSpaceDE w:val="0"/>
-        <w:autoSpaceDN w:val="0"/>
-        <w:adjustRightInd w:val="0"/>
-        <w:spacing w:after="0" w:line="240" w:lineRule="auto"/>
-        <w:rPr>
-          <w:rFonts w:ascii="Consolas" w:hAnsi="Consolas" w:cs="Consolas"/>
-          <w:color w:val="000000"/>
-          <w:sz w:val="19"/>
-          <w:szCs w:val="19"/>
-          <w:highlight w:val="white"/>
-        </w:rPr>
-      </w:pPr>
-    </w:p>
-    <w:p>
-      <w:pPr>
-        <w:autoSpaceDE w:val="0"/>
-        <w:autoSpaceDN w:val="0"/>
-        <w:adjustRightInd w:val="0"/>
-        <w:spacing w:after="0" w:line="240" w:lineRule="auto"/>
-        <w:rPr>
-          <w:rFonts w:ascii="Consolas" w:hAnsi="Consolas" w:cs="Consolas"/>
-          <w:color w:val="000000"/>
-          <w:sz w:val="19"/>
-          <w:szCs w:val="19"/>
-          <w:highlight w:val="white"/>
-        </w:rPr>
-      </w:pPr>
-    </w:p>
-    <w:p>
-      <w:pPr>
-        <w:autoSpaceDE w:val="0"/>
-        <w:autoSpaceDN w:val="0"/>
-        <w:adjustRightInd w:val="0"/>
-        <w:spacing w:after="0" w:line="240" w:lineRule="auto"/>
-        <w:rPr>
-          <w:rFonts w:ascii="Consolas" w:hAnsi="Consolas" w:cs="Consolas"/>
-          <w:color w:val="000000"/>
-          <w:sz w:val="19"/>
-          <w:szCs w:val="19"/>
-          <w:highlight w:val="white"/>
-        </w:rPr>
-      </w:pPr>
-      <w:r>
-        <w:rPr>
-          <w:rFonts w:ascii="Consolas" w:hAnsi="Consolas" w:cs="Consolas"/>
-          <w:color w:val="008000"/>
-          <w:sz w:val="19"/>
-          <w:szCs w:val="19"/>
-          <w:highlight w:val="white"/>
-        </w:rPr>
-        <w:lastRenderedPageBreak/>
-        <w:t>;****************************************************</w:t>
-      </w:r>
-    </w:p>
-    <w:p>
-      <w:pPr>
-        <w:autoSpaceDE w:val="0"/>
-        <w:autoSpaceDN w:val="0"/>
-        <w:adjustRightInd w:val="0"/>
-        <w:spacing w:after="0" w:line="240" w:lineRule="auto"/>
-        <w:rPr>
-          <w:rFonts w:ascii="Consolas" w:hAnsi="Consolas" w:cs="Consolas"/>
-          <w:color w:val="000000"/>
-          <w:sz w:val="19"/>
-          <w:szCs w:val="19"/>
-          <w:highlight w:val="white"/>
-        </w:rPr>
-      </w:pPr>
-      <w:r>
-        <w:rPr>
-          <w:rFonts w:ascii="Consolas" w:hAnsi="Consolas" w:cs="Consolas"/>
-          <w:color w:val="008000"/>
-          <w:sz w:val="19"/>
-          <w:szCs w:val="19"/>
-          <w:highlight w:val="white"/>
-        </w:rPr>
-        <w:t>; Name: IN_CHAR</w:t>
-      </w:r>
-    </w:p>
-    <w:p>
-      <w:pPr>
-        <w:autoSpaceDE w:val="0"/>
-        <w:autoSpaceDN w:val="0"/>
-        <w:adjustRightInd w:val="0"/>
-        <w:spacing w:after="0" w:line="240" w:lineRule="auto"/>
-        <w:rPr>
-          <w:rFonts w:ascii="Consolas" w:hAnsi="Consolas" w:cs="Consolas"/>
-          <w:color w:val="000000"/>
-          <w:sz w:val="19"/>
-          <w:szCs w:val="19"/>
-          <w:highlight w:val="white"/>
-        </w:rPr>
-      </w:pPr>
-      <w:r>
-        <w:rPr>
-          <w:rFonts w:ascii="Consolas" w:hAnsi="Consolas" w:cs="Consolas"/>
-          <w:color w:val="008000"/>
-          <w:sz w:val="19"/>
-          <w:szCs w:val="19"/>
-          <w:highlight w:val="white"/>
-        </w:rPr>
-        <w:t>; Purpose: RECIEVES CHARACTER FROM USB TO RECIEVER</w:t>
-      </w:r>
-    </w:p>
-    <w:p>
-      <w:pPr>
-        <w:autoSpaceDE w:val="0"/>
-        <w:autoSpaceDN w:val="0"/>
-        <w:adjustRightInd w:val="0"/>
-        <w:spacing w:after="0" w:line="240" w:lineRule="auto"/>
-        <w:rPr>
-          <w:rFonts w:ascii="Consolas" w:hAnsi="Consolas" w:cs="Consolas"/>
-          <w:color w:val="000000"/>
-          <w:sz w:val="19"/>
-          <w:szCs w:val="19"/>
-          <w:highlight w:val="white"/>
-        </w:rPr>
-      </w:pPr>
-      <w:r>
-        <w:rPr>
-          <w:rFonts w:ascii="Consolas" w:hAnsi="Consolas" w:cs="Consolas"/>
-          <w:color w:val="008000"/>
-          <w:sz w:val="19"/>
-          <w:szCs w:val="19"/>
-          <w:highlight w:val="white"/>
-        </w:rPr>
-        <w:t>; Input(s):USARTD0_DATA</w:t>
-      </w:r>
-    </w:p>
-    <w:p>
-      <w:pPr>
-        <w:autoSpaceDE w:val="0"/>
-        <w:autoSpaceDN w:val="0"/>
-        <w:adjustRightInd w:val="0"/>
-        <w:spacing w:after="0" w:line="240" w:lineRule="auto"/>
-        <w:rPr>
-          <w:rFonts w:ascii="Consolas" w:hAnsi="Consolas" w:cs="Consolas"/>
-          <w:color w:val="000000"/>
-          <w:sz w:val="19"/>
-          <w:szCs w:val="19"/>
-          <w:highlight w:val="white"/>
-        </w:rPr>
-      </w:pPr>
-      <w:r>
-        <w:rPr>
-          <w:rFonts w:ascii="Consolas" w:hAnsi="Consolas" w:cs="Consolas"/>
-          <w:color w:val="008000"/>
-          <w:sz w:val="19"/>
-          <w:szCs w:val="19"/>
-          <w:highlight w:val="white"/>
-        </w:rPr>
-        <w:t>; Output:N/A</w:t>
-      </w:r>
-    </w:p>
-    <w:p>
-      <w:pPr>
-        <w:autoSpaceDE w:val="0"/>
-        <w:autoSpaceDN w:val="0"/>
-        <w:adjustRightInd w:val="0"/>
-        <w:spacing w:after="0" w:line="240" w:lineRule="auto"/>
-        <w:rPr>
-          <w:rFonts w:ascii="Consolas" w:hAnsi="Consolas" w:cs="Consolas"/>
-          <w:color w:val="000000"/>
-          <w:sz w:val="19"/>
-          <w:szCs w:val="19"/>
-          <w:highlight w:val="white"/>
-        </w:rPr>
-      </w:pPr>
-      <w:r>
-        <w:rPr>
-          <w:rFonts w:ascii="Consolas" w:hAnsi="Consolas" w:cs="Consolas"/>
-          <w:color w:val="008000"/>
-          <w:sz w:val="19"/>
-          <w:szCs w:val="19"/>
-          <w:highlight w:val="white"/>
-        </w:rPr>
-        <w:t>;****************************************************</w:t>
-      </w:r>
-    </w:p>
-    <w:p>
-      <w:pPr>
-        <w:autoSpaceDE w:val="0"/>
-        <w:autoSpaceDN w:val="0"/>
-        <w:adjustRightInd w:val="0"/>
-        <w:spacing w:after="0" w:line="240" w:lineRule="auto"/>
-        <w:rPr>
-          <w:rFonts w:ascii="Consolas" w:hAnsi="Consolas" w:cs="Consolas"/>
-          <w:color w:val="000000"/>
-          <w:sz w:val="19"/>
-          <w:szCs w:val="19"/>
-          <w:highlight w:val="white"/>
-        </w:rPr>
-      </w:pPr>
-      <w:r>
-        <w:rPr>
-          <w:rFonts w:ascii="Consolas" w:hAnsi="Consolas" w:cs="Consolas"/>
-          <w:color w:val="000000"/>
-          <w:sz w:val="19"/>
-          <w:szCs w:val="19"/>
-          <w:highlight w:val="white"/>
-        </w:rPr>
-        <w:t>IN_CHAR:</w:t>
-      </w:r>
-    </w:p>
-    <w:p>
-      <w:pPr>
-        <w:autoSpaceDE w:val="0"/>
-        <w:autoSpaceDN w:val="0"/>
-        <w:adjustRightInd w:val="0"/>
-        <w:spacing w:after="0" w:line="240" w:lineRule="auto"/>
-        <w:rPr>
-          <w:rFonts w:ascii="Consolas" w:hAnsi="Consolas" w:cs="Consolas"/>
-          <w:color w:val="000000"/>
-          <w:sz w:val="19"/>
-          <w:szCs w:val="19"/>
-          <w:highlight w:val="white"/>
-        </w:rPr>
-      </w:pPr>
-      <w:r>
-        <w:rPr>
-          <w:rFonts w:ascii="Consolas" w:hAnsi="Consolas" w:cs="Consolas"/>
-          <w:color w:val="000000"/>
-          <w:sz w:val="19"/>
-          <w:szCs w:val="19"/>
-          <w:highlight w:val="white"/>
-        </w:rPr>
-        <w:tab/>
-      </w:r>
-      <w:r>
-        <w:rPr>
-          <w:rFonts w:ascii="Consolas" w:hAnsi="Consolas" w:cs="Consolas"/>
-          <w:color w:val="0000FF"/>
-          <w:sz w:val="19"/>
-          <w:szCs w:val="19"/>
-          <w:highlight w:val="white"/>
-        </w:rPr>
-        <w:t>push</w:t>
-      </w:r>
-      <w:r>
-        <w:rPr>
-          <w:rFonts w:ascii="Consolas" w:hAnsi="Consolas" w:cs="Consolas"/>
-          <w:color w:val="000000"/>
-          <w:sz w:val="19"/>
-          <w:szCs w:val="19"/>
-          <w:highlight w:val="white"/>
-        </w:rPr>
-        <w:t xml:space="preserve"> r17</w:t>
-      </w:r>
-    </w:p>
-    <w:p>
-      <w:pPr>
-        <w:autoSpaceDE w:val="0"/>
-        <w:autoSpaceDN w:val="0"/>
-        <w:adjustRightInd w:val="0"/>
-        <w:spacing w:after="0" w:line="240" w:lineRule="auto"/>
-        <w:rPr>
-          <w:rFonts w:ascii="Consolas" w:hAnsi="Consolas" w:cs="Consolas"/>
-          <w:color w:val="000000"/>
-          <w:sz w:val="19"/>
-          <w:szCs w:val="19"/>
-          <w:highlight w:val="white"/>
-        </w:rPr>
-      </w:pPr>
-      <w:r>
-        <w:rPr>
-          <w:rFonts w:ascii="Consolas" w:hAnsi="Consolas" w:cs="Consolas"/>
-          <w:color w:val="000000"/>
-          <w:sz w:val="19"/>
-          <w:szCs w:val="19"/>
-          <w:highlight w:val="white"/>
-        </w:rPr>
-        <w:tab/>
-      </w:r>
-      <w:r>
-        <w:rPr>
-          <w:rFonts w:ascii="Consolas" w:hAnsi="Consolas" w:cs="Consolas"/>
-          <w:color w:val="008000"/>
-          <w:sz w:val="19"/>
-          <w:szCs w:val="19"/>
-          <w:highlight w:val="white"/>
-        </w:rPr>
-        <w:t>;check if reciever busy</w:t>
-      </w:r>
-    </w:p>
-    <w:p>
-      <w:pPr>
-        <w:autoSpaceDE w:val="0"/>
-        <w:autoSpaceDN w:val="0"/>
-        <w:adjustRightInd w:val="0"/>
-        <w:spacing w:after="0" w:line="240" w:lineRule="auto"/>
-        <w:rPr>
-          <w:rFonts w:ascii="Consolas" w:hAnsi="Consolas" w:cs="Consolas"/>
-          <w:color w:val="000000"/>
-          <w:sz w:val="19"/>
-          <w:szCs w:val="19"/>
-          <w:highlight w:val="white"/>
-        </w:rPr>
-      </w:pPr>
-      <w:r>
-        <w:rPr>
-          <w:rFonts w:ascii="Consolas" w:hAnsi="Consolas" w:cs="Consolas"/>
-          <w:color w:val="000000"/>
-          <w:sz w:val="19"/>
-          <w:szCs w:val="19"/>
-          <w:highlight w:val="white"/>
-        </w:rPr>
-        <w:tab/>
-        <w:t>reciever_busy:</w:t>
-      </w:r>
-    </w:p>
-    <w:p>
-      <w:pPr>
-        <w:autoSpaceDE w:val="0"/>
-        <w:autoSpaceDN w:val="0"/>
-        <w:adjustRightInd w:val="0"/>
-        <w:spacing w:after="0" w:line="240" w:lineRule="auto"/>
-        <w:rPr>
-          <w:rFonts w:ascii="Consolas" w:hAnsi="Consolas" w:cs="Consolas"/>
-          <w:color w:val="000000"/>
-          <w:sz w:val="19"/>
-          <w:szCs w:val="19"/>
-          <w:highlight w:val="white"/>
-        </w:rPr>
-      </w:pPr>
-      <w:r>
-        <w:rPr>
-          <w:rFonts w:ascii="Consolas" w:hAnsi="Consolas" w:cs="Consolas"/>
-          <w:color w:val="000000"/>
-          <w:sz w:val="19"/>
-          <w:szCs w:val="19"/>
-          <w:highlight w:val="white"/>
-        </w:rPr>
-        <w:tab/>
-      </w:r>
-      <w:r>
-        <w:rPr>
-          <w:rFonts w:ascii="Consolas" w:hAnsi="Consolas" w:cs="Consolas"/>
-          <w:color w:val="0000FF"/>
-          <w:sz w:val="19"/>
-          <w:szCs w:val="19"/>
-          <w:highlight w:val="white"/>
-        </w:rPr>
-        <w:t>lds</w:t>
-      </w:r>
-      <w:r>
-        <w:rPr>
-          <w:rFonts w:ascii="Consolas" w:hAnsi="Consolas" w:cs="Consolas"/>
-          <w:color w:val="000000"/>
-          <w:sz w:val="19"/>
-          <w:szCs w:val="19"/>
-          <w:highlight w:val="white"/>
-        </w:rPr>
-        <w:t xml:space="preserve"> r17, USARTD0_STATUS</w:t>
-      </w:r>
-    </w:p>
-    <w:p>
-      <w:pPr>
-        <w:autoSpaceDE w:val="0"/>
-        <w:autoSpaceDN w:val="0"/>
-        <w:adjustRightInd w:val="0"/>
-        <w:spacing w:after="0" w:line="240" w:lineRule="auto"/>
-        <w:rPr>
-          <w:rFonts w:ascii="Consolas" w:hAnsi="Consolas" w:cs="Consolas"/>
-          <w:color w:val="000000"/>
-          <w:sz w:val="19"/>
-          <w:szCs w:val="19"/>
-          <w:highlight w:val="white"/>
-        </w:rPr>
-      </w:pPr>
-      <w:r>
-        <w:rPr>
-          <w:rFonts w:ascii="Consolas" w:hAnsi="Consolas" w:cs="Consolas"/>
-          <w:color w:val="000000"/>
-          <w:sz w:val="19"/>
-          <w:szCs w:val="19"/>
-          <w:highlight w:val="white"/>
-        </w:rPr>
-        <w:tab/>
-      </w:r>
-      <w:r>
-        <w:rPr>
-          <w:rFonts w:ascii="Consolas" w:hAnsi="Consolas" w:cs="Consolas"/>
-          <w:color w:val="0000FF"/>
-          <w:sz w:val="19"/>
-          <w:szCs w:val="19"/>
-          <w:highlight w:val="white"/>
-        </w:rPr>
-        <w:t>sbrs</w:t>
-      </w:r>
-      <w:r>
-        <w:rPr>
-          <w:rFonts w:ascii="Consolas" w:hAnsi="Consolas" w:cs="Consolas"/>
-          <w:color w:val="000000"/>
-          <w:sz w:val="19"/>
-          <w:szCs w:val="19"/>
-          <w:highlight w:val="white"/>
-        </w:rPr>
-        <w:t xml:space="preserve"> r17, USART_DREIF_bp</w:t>
-      </w:r>
-    </w:p>
-    <w:p>
-      <w:pPr>
-        <w:autoSpaceDE w:val="0"/>
-        <w:autoSpaceDN w:val="0"/>
-        <w:adjustRightInd w:val="0"/>
-        <w:spacing w:after="0" w:line="240" w:lineRule="auto"/>
-        <w:rPr>
-          <w:rFonts w:ascii="Consolas" w:hAnsi="Consolas" w:cs="Consolas"/>
-          <w:color w:val="000000"/>
-          <w:sz w:val="19"/>
-          <w:szCs w:val="19"/>
-          <w:highlight w:val="white"/>
-        </w:rPr>
-      </w:pPr>
-      <w:r>
-        <w:rPr>
-          <w:rFonts w:ascii="Consolas" w:hAnsi="Consolas" w:cs="Consolas"/>
-          <w:color w:val="000000"/>
-          <w:sz w:val="19"/>
-          <w:szCs w:val="19"/>
-          <w:highlight w:val="white"/>
-        </w:rPr>
-        <w:tab/>
-      </w:r>
-      <w:r>
-        <w:rPr>
-          <w:rFonts w:ascii="Consolas" w:hAnsi="Consolas" w:cs="Consolas"/>
-          <w:color w:val="0000FF"/>
-          <w:sz w:val="19"/>
-          <w:szCs w:val="19"/>
-          <w:highlight w:val="white"/>
-        </w:rPr>
-        <w:t>rjmp</w:t>
-      </w:r>
-      <w:r>
-        <w:rPr>
-          <w:rFonts w:ascii="Consolas" w:hAnsi="Consolas" w:cs="Consolas"/>
-          <w:color w:val="000000"/>
-          <w:sz w:val="19"/>
-          <w:szCs w:val="19"/>
-          <w:highlight w:val="white"/>
-        </w:rPr>
-        <w:t xml:space="preserve"> reciever_busy</w:t>
-      </w:r>
-    </w:p>
-    <w:p>
-      <w:pPr>
-        <w:autoSpaceDE w:val="0"/>
-        <w:autoSpaceDN w:val="0"/>
-        <w:adjustRightInd w:val="0"/>
-        <w:spacing w:after="0" w:line="240" w:lineRule="auto"/>
-        <w:rPr>
-          <w:rFonts w:ascii="Consolas" w:hAnsi="Consolas" w:cs="Consolas"/>
-          <w:color w:val="000000"/>
-          <w:sz w:val="19"/>
-          <w:szCs w:val="19"/>
-          <w:highlight w:val="white"/>
-        </w:rPr>
-      </w:pPr>
-      <w:r>
-        <w:rPr>
-          <w:rFonts w:ascii="Consolas" w:hAnsi="Consolas" w:cs="Consolas"/>
-          <w:color w:val="000000"/>
-          <w:sz w:val="19"/>
-          <w:szCs w:val="19"/>
-          <w:highlight w:val="white"/>
-        </w:rPr>
-        <w:tab/>
-      </w:r>
-      <w:r>
-        <w:rPr>
-          <w:rFonts w:ascii="Consolas" w:hAnsi="Consolas" w:cs="Consolas"/>
-          <w:color w:val="008000"/>
-          <w:sz w:val="19"/>
-          <w:szCs w:val="19"/>
-          <w:highlight w:val="white"/>
-        </w:rPr>
-        <w:t>;load character into reciever data register</w:t>
-      </w:r>
-    </w:p>
-    <w:p>
-      <w:pPr>
-        <w:autoSpaceDE w:val="0"/>
-        <w:autoSpaceDN w:val="0"/>
-        <w:adjustRightInd w:val="0"/>
-        <w:spacing w:after="0" w:line="240" w:lineRule="auto"/>
-        <w:rPr>
-          <w:rFonts w:ascii="Consolas" w:hAnsi="Consolas" w:cs="Consolas"/>
-          <w:color w:val="000000"/>
-          <w:sz w:val="19"/>
-          <w:szCs w:val="19"/>
-          <w:highlight w:val="white"/>
-        </w:rPr>
-      </w:pPr>
-      <w:r>
-        <w:rPr>
-          <w:rFonts w:ascii="Consolas" w:hAnsi="Consolas" w:cs="Consolas"/>
-          <w:color w:val="000000"/>
-          <w:sz w:val="19"/>
-          <w:szCs w:val="19"/>
-          <w:highlight w:val="white"/>
-        </w:rPr>
-        <w:tab/>
-      </w:r>
-      <w:r>
-        <w:rPr>
-          <w:rFonts w:ascii="Consolas" w:hAnsi="Consolas" w:cs="Consolas"/>
-          <w:color w:val="0000FF"/>
-          <w:sz w:val="19"/>
-          <w:szCs w:val="19"/>
-          <w:highlight w:val="white"/>
-        </w:rPr>
-        <w:t>lds</w:t>
-      </w:r>
-      <w:r>
-        <w:rPr>
-          <w:rFonts w:ascii="Consolas" w:hAnsi="Consolas" w:cs="Consolas"/>
-          <w:color w:val="000000"/>
-          <w:sz w:val="19"/>
-          <w:szCs w:val="19"/>
-          <w:highlight w:val="white"/>
-        </w:rPr>
-        <w:t xml:space="preserve"> r16, USARTD0_DATA</w:t>
-      </w:r>
-    </w:p>
-    <w:p>
-      <w:pPr>
-        <w:autoSpaceDE w:val="0"/>
-        <w:autoSpaceDN w:val="0"/>
-        <w:adjustRightInd w:val="0"/>
-        <w:spacing w:after="0" w:line="240" w:lineRule="auto"/>
-        <w:rPr>
-          <w:rFonts w:ascii="Consolas" w:hAnsi="Consolas" w:cs="Consolas"/>
-          <w:color w:val="000000"/>
-          <w:sz w:val="19"/>
-          <w:szCs w:val="19"/>
-          <w:highlight w:val="white"/>
-        </w:rPr>
-      </w:pPr>
-      <w:r>
-        <w:rPr>
-          <w:rFonts w:ascii="Consolas" w:hAnsi="Consolas" w:cs="Consolas"/>
-          <w:color w:val="000000"/>
-          <w:sz w:val="19"/>
-          <w:szCs w:val="19"/>
-          <w:highlight w:val="white"/>
-        </w:rPr>
-        <w:tab/>
-      </w:r>
-      <w:r>
-        <w:rPr>
-          <w:rFonts w:ascii="Consolas" w:hAnsi="Consolas" w:cs="Consolas"/>
-          <w:color w:val="0000FF"/>
-          <w:sz w:val="19"/>
-          <w:szCs w:val="19"/>
-          <w:highlight w:val="white"/>
-        </w:rPr>
-        <w:t>pop</w:t>
-      </w:r>
-      <w:r>
-        <w:rPr>
-          <w:rFonts w:ascii="Consolas" w:hAnsi="Consolas" w:cs="Consolas"/>
-          <w:color w:val="000000"/>
-          <w:sz w:val="19"/>
-          <w:szCs w:val="19"/>
-          <w:highlight w:val="white"/>
-        </w:rPr>
-        <w:t xml:space="preserve"> r17</w:t>
-      </w:r>
-    </w:p>
-    <w:p>
-      <w:pPr>
-        <w:autoSpaceDE w:val="0"/>
-        <w:autoSpaceDN w:val="0"/>
-        <w:adjustRightInd w:val="0"/>
-        <w:spacing w:after="0" w:line="240" w:lineRule="auto"/>
-        <w:rPr>
-          <w:rFonts w:ascii="Consolas" w:hAnsi="Consolas" w:cs="Consolas"/>
-          <w:color w:val="000000"/>
-          <w:sz w:val="19"/>
-          <w:szCs w:val="19"/>
-          <w:highlight w:val="white"/>
-        </w:rPr>
-      </w:pPr>
-      <w:r>
-        <w:rPr>
-          <w:rFonts w:ascii="Consolas" w:hAnsi="Consolas" w:cs="Consolas"/>
-          <w:color w:val="0000FF"/>
-          <w:sz w:val="19"/>
-          <w:szCs w:val="19"/>
-          <w:highlight w:val="white"/>
-        </w:rPr>
-        <w:t>ret</w:t>
-      </w:r>
-    </w:p>
-    <w:p>
-      <w:pPr>
-        <w:rPr>
-          <w:rStyle w:val="Strong"/>
-          <w:rFonts w:ascii="Times New Roman" w:hAnsi="Times New Roman" w:cs="Times New Roman"/>
-          <w:sz w:val="28"/>
-        </w:rPr>
-      </w:pPr>
-    </w:p>
-    <w:p>
-      <w:pPr>
-        <w:spacing w:line="259" w:lineRule="auto"/>
-        <w:jc w:val="center"/>
-        <w:rPr>
-          <w:rFonts w:ascii="Times New Roman" w:hAnsi="Times New Roman" w:cs="Times New Roman"/>
-          <w:b/>
-          <w:sz w:val="32"/>
-        </w:rPr>
-      </w:pPr>
-    </w:p>
-    <w:p>
-      <w:pPr>
-        <w:spacing w:line="259" w:lineRule="auto"/>
-        <w:jc w:val="center"/>
-        <w:rPr>
-          <w:rFonts w:ascii="Times New Roman" w:hAnsi="Times New Roman" w:cs="Times New Roman"/>
-          <w:b/>
-          <w:sz w:val="32"/>
-        </w:rPr>
-      </w:pPr>
-    </w:p>
-    <w:p>
-      <w:pPr>
-        <w:spacing w:line="259" w:lineRule="auto"/>
-        <w:jc w:val="center"/>
-        <w:rPr>
-          <w:rFonts w:ascii="Times New Roman" w:hAnsi="Times New Roman" w:cs="Times New Roman"/>
-          <w:b/>
-          <w:sz w:val="32"/>
-        </w:rPr>
-      </w:pPr>
-    </w:p>
-    <w:p>
-      <w:pPr>
-        <w:spacing w:line="259" w:lineRule="auto"/>
-        <w:jc w:val="center"/>
-        <w:rPr>
-          <w:rFonts w:ascii="Times New Roman" w:hAnsi="Times New Roman" w:cs="Times New Roman"/>
-          <w:b/>
-          <w:sz w:val="32"/>
-        </w:rPr>
-      </w:pPr>
-    </w:p>
-    <w:p>
-      <w:pPr>
-        <w:spacing w:line="259" w:lineRule="auto"/>
-        <w:jc w:val="center"/>
-        <w:rPr>
-          <w:rFonts w:ascii="Times New Roman" w:hAnsi="Times New Roman" w:cs="Times New Roman"/>
-          <w:b/>
-          <w:sz w:val="32"/>
-        </w:rPr>
-      </w:pPr>
-    </w:p>
-    <w:p>
-      <w:pPr>
-        <w:spacing w:line="259" w:lineRule="auto"/>
-        <w:jc w:val="center"/>
-        <w:rPr>
-          <w:rFonts w:ascii="Times New Roman" w:hAnsi="Times New Roman" w:cs="Times New Roman"/>
-          <w:b/>
-          <w:sz w:val="32"/>
-        </w:rPr>
-      </w:pPr>
-    </w:p>
-    <w:p>
-      <w:pPr>
-        <w:spacing w:line="259" w:lineRule="auto"/>
-        <w:jc w:val="center"/>
-        <w:rPr>
-          <w:rFonts w:ascii="Times New Roman" w:hAnsi="Times New Roman" w:cs="Times New Roman"/>
-          <w:b/>
-          <w:sz w:val="32"/>
-        </w:rPr>
-      </w:pPr>
-    </w:p>
-    <w:p>
-      <w:pPr>
-        <w:spacing w:line="259" w:lineRule="auto"/>
-        <w:jc w:val="center"/>
-        <w:rPr>
-          <w:rFonts w:ascii="Times New Roman" w:hAnsi="Times New Roman" w:cs="Times New Roman"/>
-          <w:b/>
-          <w:sz w:val="32"/>
-        </w:rPr>
-      </w:pPr>
-    </w:p>
-    <w:p>
-      <w:pPr>
-        <w:spacing w:line="259" w:lineRule="auto"/>
-        <w:jc w:val="center"/>
-        <w:rPr>
-          <w:rFonts w:ascii="Times New Roman" w:hAnsi="Times New Roman" w:cs="Times New Roman"/>
-          <w:b/>
-          <w:sz w:val="32"/>
-        </w:rPr>
-      </w:pPr>
-    </w:p>
-    <w:p>
-      <w:pPr>
-        <w:spacing w:line="259" w:lineRule="auto"/>
-        <w:jc w:val="center"/>
-        <w:rPr>
-          <w:rFonts w:ascii="Times New Roman" w:hAnsi="Times New Roman" w:cs="Times New Roman"/>
-          <w:b/>
-          <w:sz w:val="32"/>
-        </w:rPr>
-      </w:pPr>
-    </w:p>
-    <w:p>
-      <w:pPr>
-        <w:spacing w:line="259" w:lineRule="auto"/>
-        <w:jc w:val="center"/>
-        <w:rPr>
-          <w:rFonts w:ascii="Times New Roman" w:hAnsi="Times New Roman" w:cs="Times New Roman"/>
-          <w:b/>
-          <w:sz w:val="32"/>
-        </w:rPr>
-      </w:pPr>
-    </w:p>
-    <w:p>
-      <w:pPr>
-        <w:spacing w:line="259" w:lineRule="auto"/>
-        <w:jc w:val="center"/>
-        <w:rPr>
-          <w:rFonts w:ascii="Times New Roman" w:hAnsi="Times New Roman" w:cs="Times New Roman"/>
-          <w:b/>
-          <w:sz w:val="32"/>
-        </w:rPr>
-      </w:pPr>
-    </w:p>
-    <w:p>
-      <w:pPr>
-        <w:spacing w:line="259" w:lineRule="auto"/>
-        <w:jc w:val="center"/>
-        <w:rPr>
-          <w:rFonts w:ascii="Times New Roman" w:hAnsi="Times New Roman" w:cs="Times New Roman"/>
-          <w:b/>
-          <w:sz w:val="32"/>
-        </w:rPr>
-      </w:pPr>
-    </w:p>
-    <w:p>
-      <w:pPr>
-        <w:spacing w:line="259" w:lineRule="auto"/>
-        <w:jc w:val="center"/>
-        <w:rPr>
-          <w:rFonts w:ascii="Times New Roman" w:hAnsi="Times New Roman" w:cs="Times New Roman"/>
-          <w:b/>
-          <w:sz w:val="32"/>
-        </w:rPr>
-      </w:pPr>
-    </w:p>
-    <w:p>
-      <w:pPr>
-        <w:spacing w:line="259" w:lineRule="auto"/>
-        <w:jc w:val="center"/>
-        <w:rPr>
-          <w:rFonts w:ascii="Times New Roman" w:hAnsi="Times New Roman" w:cs="Times New Roman"/>
-          <w:b/>
-          <w:sz w:val="32"/>
-        </w:rPr>
-      </w:pPr>
     </w:p>
     <w:p>
       <w:pPr>
@@ -14766,8 +14347,8 @@
       </w:pPr>
     </w:p>
     <w:sectPr>
-      <w:headerReference w:type="default" r:id="rId13"/>
-      <w:headerReference w:type="first" r:id="rId14"/>
+      <w:headerReference w:type="default" r:id="rId14"/>
+      <w:headerReference w:type="first" r:id="rId15"/>
       <w:pgSz w:w="12240" w:h="15840"/>
       <w:pgMar w:top="576" w:right="648" w:bottom="806" w:left="648" w:header="288" w:footer="144" w:gutter="0"/>
       <w:cols w:space="720"/>

</xml_diff>